<commit_message>
Actualizado unos detalles del documento para el registro de proyecto.
</commit_message>
<xml_diff>
--- a/Registro del proyecto.docx
+++ b/Registro del proyecto.docx
@@ -7,7 +7,7 @@
         <w:pStyle w:val="Title"/>
       </w:pPr>
       <w:r>
-        <w:t>Memorias asociativas</w:t>
+        <w:t>Algoritmos de memorias asociativas con interfaz gráfica en RCP</w:t>
       </w:r>
     </w:p>
     <w:p>
@@ -28,36 +28,158 @@
     </w:p>
     <w:p>
       <w:r>
-        <w:t>En las ciencias de la computación es muy común que se intente modelar comportamientos y características del ser humano, con afán de proveer de cierta inteligencia a las computadoras.</w:t>
-      </w:r>
-    </w:p>
-    <w:p>
-      <w:r>
-        <w:t xml:space="preserve">Un modelo computacional  </w:t>
-      </w:r>
-      <w:r>
-        <w:t xml:space="preserve">que trata de resolver este problema </w:t>
-      </w:r>
-      <w:r>
-        <w:t>son las memorias asociativas, estas tratando de modelar el comportamiento del cerebro humano</w:t>
-      </w:r>
-    </w:p>
-    <w:p>
-      <w:r>
-        <w:t>Estos modelos cuentan con el problema que se encuentra muy poca información al respecto en la web.</w:t>
-      </w:r>
-    </w:p>
-    <w:p>
-      <w:pPr>
-        <w:pStyle w:val="Heading3"/>
-      </w:pPr>
-      <w:r>
-        <w:t>Como será abordado</w:t>
-      </w:r>
-    </w:p>
-    <w:p>
-      <w:r>
-        <w:t>El problema será abordado a través de la implantación de los algoritmos</w:t>
+        <w:t>Desde los inicios</w:t>
+      </w:r>
+      <w:r>
+        <w:t xml:space="preserve"> de la</w:t>
+      </w:r>
+      <w:r>
+        <w:t>s</w:t>
+      </w:r>
+      <w:r>
+        <w:t xml:space="preserve"> </w:t>
+      </w:r>
+      <w:r>
+        <w:t xml:space="preserve">ciencias </w:t>
+      </w:r>
+      <w:r>
+        <w:t xml:space="preserve">computación </w:t>
+      </w:r>
+      <w:r>
+        <w:t xml:space="preserve">ha sido </w:t>
+      </w:r>
+      <w:r>
+        <w:t>muy común que se intente modelar comportamientos y características del ser humano</w:t>
+      </w:r>
+      <w:r>
+        <w:t xml:space="preserve">, </w:t>
+      </w:r>
+      <w:r>
+        <w:t>todo esto con el afán de proveer con cierta inteligencia a la computadora.</w:t>
+      </w:r>
+      <w:r>
+        <w:t xml:space="preserve"> </w:t>
+      </w:r>
+      <w:r>
+        <w:t>U</w:t>
+      </w:r>
+      <w:r>
+        <w:t xml:space="preserve">na de las más ansiadas y esquivas  características que se ha tratado de modelar ha sido </w:t>
+      </w:r>
+      <w:r>
+        <w:t xml:space="preserve">una </w:t>
+      </w:r>
+      <w:r>
+        <w:t xml:space="preserve">capacidad del cerebro </w:t>
+      </w:r>
+      <w:r>
+        <w:t xml:space="preserve">humano, la capacidad </w:t>
+      </w:r>
+      <w:r>
+        <w:t>de aprender.</w:t>
+      </w:r>
+    </w:p>
+    <w:p>
+      <w:r>
+        <w:t xml:space="preserve">Uno de los aproximamientos que se ha tenido en el campo de la inteligencia artificial para brindar con un poco de inteligencia a las computadoras ha sido el de memorias asociativas, estos algoritmos están inspirados en la estructura y funciones biologías de redes neuronales, las computaciones están estructuradas con en dos </w:t>
+      </w:r>
+      <w:r>
+        <w:t>partes,</w:t>
+      </w:r>
+      <w:r>
+        <w:t xml:space="preserve"> la primera siendo una fase de </w:t>
+      </w:r>
+      <w:r>
+        <w:t>aprendizaje</w:t>
+      </w:r>
+      <w:r>
+        <w:t xml:space="preserve"> y la segunda siendo una fase de reconocimiento de patrones.</w:t>
+      </w:r>
+    </w:p>
+    <w:p>
+      <w:pPr>
+        <w:pStyle w:val="Heading1"/>
+      </w:pPr>
+      <w:r>
+        <w:t>Antecedentes</w:t>
+      </w:r>
+    </w:p>
+    <w:p>
+      <w:r>
+        <w:t>La LernMatrix de Steinbuch desarrollada por el alemán Karl Steinbuch en 1961</w:t>
+      </w:r>
+    </w:p>
+    <w:p>
+      <w:pPr>
+        <w:pStyle w:val="Heading1"/>
+      </w:pPr>
+      <w:r>
+        <w:t>Justificación</w:t>
+      </w:r>
+    </w:p>
+    <w:p>
+      <w:r>
+        <w:t xml:space="preserve">En general el mundo de la investigación de la inteligencia artificial actual se cuenta con conceptos teóricos y su acompañamiento de la práctica, pero en el subtema de memorias asociativas el conocimiento teórico se encuentra muy esparcido o inaccesible y el acompañamiento </w:t>
+      </w:r>
+      <w:r>
+        <w:t>práctico</w:t>
+      </w:r>
+      <w:r>
+        <w:t xml:space="preserve"> generalmente es inaccesible o inexistente.</w:t>
+      </w:r>
+    </w:p>
+    <w:p>
+      <w:r>
+        <w:t>Lo que es</w:t>
+      </w:r>
+      <w:r>
+        <w:t>te</w:t>
+      </w:r>
+      <w:r>
+        <w:t xml:space="preserve"> proyecto trata </w:t>
+      </w:r>
+      <w:r>
+        <w:t>de resolver no es tanto el aspecto teórico puesto que no se piensa crear conocimiento nuevo, el problema que se piensa atacar y por lo tanto justificar el proyecto es la parte práctica del tema, con la implementación de algoritmos referentes  al tema (LearnMatrix, Memorias alpha-beta,…) con documentación para acompañar al proyecto y una interfaz gráfica que permita tanto a los programadores como no programadores tomar provecho de los frutos del proyecto.</w:t>
+      </w:r>
+    </w:p>
+    <w:p>
+      <w:r>
+        <w:br w:type="page"/>
+      </w:r>
+    </w:p>
+    <w:p>
+      <w:pPr>
+        <w:pStyle w:val="Heading1"/>
+      </w:pPr>
+      <w:r>
+        <w:lastRenderedPageBreak/>
+        <w:t>Objetivos y metas</w:t>
+      </w:r>
+    </w:p>
+    <w:p>
+      <w:pPr>
+        <w:pStyle w:val="Heading2"/>
+      </w:pPr>
+      <w:r>
+        <w:t>Objetivos generales</w:t>
+      </w:r>
+    </w:p>
+    <w:p>
+      <w:r>
+        <w:t>Con este proyecto se desea lograr la implementación de algoritmos de redes neuronales con su respectiva documentación y una interfaz gráfica en RCP, todo esto con el fin de ponerlos disponibles para los investigadores o estudiantes del tema que se desean informar.</w:t>
+      </w:r>
+    </w:p>
+    <w:p>
+      <w:pPr>
+        <w:pStyle w:val="Heading2"/>
+      </w:pPr>
+      <w:r>
+        <w:t xml:space="preserve">Objetivos específicos </w:t>
+      </w:r>
+    </w:p>
+    <w:p>
+      <w:r>
+        <w:t>Los objetivos específicos.</w:t>
       </w:r>
     </w:p>
     <w:p>
@@ -65,11 +187,11 @@
         <w:pStyle w:val="ListParagraph"/>
         <w:numPr>
           <w:ilvl w:val="0"/>
-          <w:numId w:val="2"/>
+          <w:numId w:val="3"/>
         </w:numPr>
       </w:pPr>
       <w:r>
-        <w:t>LernMatrix</w:t>
+        <w:t>La implementación de algoritmos respectivos a redes neuronales artificiales.</w:t>
       </w:r>
     </w:p>
     <w:p>
@@ -77,11 +199,11 @@
         <w:pStyle w:val="ListParagraph"/>
         <w:numPr>
           <w:ilvl w:val="0"/>
-          <w:numId w:val="2"/>
+          <w:numId w:val="3"/>
         </w:numPr>
       </w:pPr>
       <w:r>
-        <w:t>Alpha-Beta</w:t>
+        <w:t>La documentación de los algoritmos previamente mencionados.</w:t>
       </w:r>
     </w:p>
     <w:p>
@@ -89,77 +211,88 @@
         <w:pStyle w:val="ListParagraph"/>
         <w:numPr>
           <w:ilvl w:val="0"/>
-          <w:numId w:val="2"/>
+          <w:numId w:val="3"/>
         </w:numPr>
       </w:pPr>
       <w:r>
-        <w:t>…</w:t>
-      </w:r>
-    </w:p>
-    <w:p>
-      <w:r>
-        <w:t>La implementación de dichos algoritmos tendrá la respectiva documentación para acompañar a cada uno de ellos</w:t>
-      </w:r>
-      <w:r>
-        <w:t>.</w:t>
-      </w:r>
-    </w:p>
-    <w:p>
-      <w:r>
-        <w:t xml:space="preserve">Además estos contaran con una forma de ser manipulados a través de interfaz gráfica basada Eclipse-RCP </w:t>
-      </w:r>
-    </w:p>
-    <w:p>
-      <w:pPr>
-        <w:pStyle w:val="Heading4"/>
-      </w:pPr>
-      <w:r>
-        <w:t>Posible solución</w:t>
-      </w:r>
-    </w:p>
-    <w:p>
-      <w:r>
-        <w:t xml:space="preserve">Se planea poner hacer disponible la documentación y </w:t>
+        <w:t xml:space="preserve">Interfaz gráfica. </w:t>
+      </w:r>
+    </w:p>
+    <w:p>
+      <w:pPr>
+        <w:pStyle w:val="Heading2"/>
+      </w:pPr>
+      <w:r>
+        <w:t>Productos</w:t>
+      </w:r>
+    </w:p>
+    <w:p>
+      <w:r>
+        <w:t>Los productos que se esperan obtener son:</w:t>
+      </w:r>
+    </w:p>
+    <w:p>
+      <w:pPr>
+        <w:pStyle w:val="ListParagraph"/>
+        <w:numPr>
+          <w:ilvl w:val="0"/>
+          <w:numId w:val="3"/>
+        </w:numPr>
+      </w:pPr>
+      <w:r>
+        <w:t>Implementación de LearnMatrix</w:t>
+      </w:r>
+    </w:p>
+    <w:p>
+      <w:pPr>
+        <w:pStyle w:val="ListParagraph"/>
+        <w:numPr>
+          <w:ilvl w:val="0"/>
+          <w:numId w:val="3"/>
+        </w:numPr>
+      </w:pPr>
+      <w:r>
+        <w:t>Implementación de memorias asociativas alpha-beta</w:t>
+      </w:r>
+    </w:p>
+    <w:p>
+      <w:pPr>
+        <w:pStyle w:val="ListParagraph"/>
+        <w:numPr>
+          <w:ilvl w:val="0"/>
+          <w:numId w:val="3"/>
+        </w:numPr>
+      </w:pPr>
+      <w:r>
+        <w:t>Implementación de más algoritmos de NN</w:t>
+      </w:r>
+    </w:p>
+    <w:p>
+      <w:pPr>
+        <w:pStyle w:val="ListParagraph"/>
+        <w:numPr>
+          <w:ilvl w:val="0"/>
+          <w:numId w:val="3"/>
+        </w:numPr>
+      </w:pPr>
+      <w:r>
+        <w:t>Documentación para los algoritmos por implementar</w:t>
+      </w:r>
+    </w:p>
+    <w:p>
+      <w:pPr>
+        <w:pStyle w:val="ListParagraph"/>
+        <w:numPr>
+          <w:ilvl w:val="0"/>
+          <w:numId w:val="3"/>
+        </w:numPr>
+      </w:pPr>
+      <w:r>
+        <w:t>Interfaz gráfica que acompaña a los algoritmos por implementar.</w:t>
       </w:r>
       <w:bookmarkStart w:id="0" w:name="_GoBack"/>
       <w:bookmarkEnd w:id="0"/>
     </w:p>
-    <w:p>
-      <w:pPr>
-        <w:pStyle w:val="Heading1"/>
-      </w:pPr>
-      <w:r>
-        <w:t>Antecedentes</w:t>
-      </w:r>
-    </w:p>
-    <w:p/>
-    <w:p>
-      <w:pPr>
-        <w:pStyle w:val="Heading1"/>
-      </w:pPr>
-      <w:r>
-        <w:t>Justificación</w:t>
-      </w:r>
-    </w:p>
-    <w:p/>
-    <w:p>
-      <w:pPr>
-        <w:pStyle w:val="Heading1"/>
-      </w:pPr>
-      <w:r>
-        <w:t>Antecedentes</w:t>
-      </w:r>
-    </w:p>
-    <w:p/>
-    <w:p>
-      <w:pPr>
-        <w:pStyle w:val="Heading1"/>
-      </w:pPr>
-      <w:r>
-        <w:t>Objetivos y metas</w:t>
-      </w:r>
-    </w:p>
-    <w:p/>
     <w:sectPr>
       <w:pgSz w:w="12240" w:h="15840"/>
       <w:pgMar w:top="1985" w:right="1701" w:bottom="1701" w:left="1701" w:header="708" w:footer="708" w:gutter="0"/>
@@ -173,6 +306,118 @@
 <file path=word/numbering.xml><?xml version="1.0" encoding="utf-8"?>
 <w:numbering xmlns:wpc="http://schemas.microsoft.com/office/word/2010/wordprocessingCanvas" xmlns:mc="http://schemas.openxmlformats.org/markup-compatibility/2006" xmlns:o="urn:schemas-microsoft-com:office:office" xmlns:r="http://schemas.openxmlformats.org/officeDocument/2006/relationships" xmlns:m="http://schemas.openxmlformats.org/officeDocument/2006/math" xmlns:v="urn:schemas-microsoft-com:vml" xmlns:wp14="http://schemas.microsoft.com/office/word/2010/wordprocessingDrawing" xmlns:wp="http://schemas.openxmlformats.org/drawingml/2006/wordprocessingDrawing" xmlns:w10="urn:schemas-microsoft-com:office:word" xmlns:w="http://schemas.openxmlformats.org/wordprocessingml/2006/main" xmlns:w14="http://schemas.microsoft.com/office/word/2010/wordml" xmlns:w15="http://schemas.microsoft.com/office/word/2012/wordml" xmlns:wpg="http://schemas.microsoft.com/office/word/2010/wordprocessingGroup" xmlns:wpi="http://schemas.microsoft.com/office/word/2010/wordprocessingInk" xmlns:wne="http://schemas.microsoft.com/office/word/2006/wordml" xmlns:wps="http://schemas.microsoft.com/office/word/2010/wordprocessingShape" mc:Ignorable="w14 w15 wp14">
   <w:abstractNum w:abstractNumId="0">
+    <w:nsid w:val="22FA1370"/>
+    <w:multiLevelType w:val="hybridMultilevel"/>
+    <w:tmpl w:val="A9C6B3AC"/>
+    <w:lvl w:ilvl="0" w:tplc="1D7A348E">
+      <w:numFmt w:val="bullet"/>
+      <w:lvlText w:val=""/>
+      <w:lvlJc w:val="left"/>
+      <w:pPr>
+        <w:ind w:left="720" w:hanging="360"/>
+      </w:pPr>
+      <w:rPr>
+        <w:rFonts w:ascii="Symbol" w:eastAsiaTheme="minorEastAsia" w:hAnsi="Symbol" w:cstheme="minorBidi" w:hint="default"/>
+      </w:rPr>
+    </w:lvl>
+    <w:lvl w:ilvl="1" w:tplc="080A0003" w:tentative="1">
+      <w:start w:val="1"/>
+      <w:numFmt w:val="bullet"/>
+      <w:lvlText w:val="o"/>
+      <w:lvlJc w:val="left"/>
+      <w:pPr>
+        <w:ind w:left="1440" w:hanging="360"/>
+      </w:pPr>
+      <w:rPr>
+        <w:rFonts w:ascii="Courier New" w:hAnsi="Courier New" w:cs="Courier New" w:hint="default"/>
+      </w:rPr>
+    </w:lvl>
+    <w:lvl w:ilvl="2" w:tplc="080A0005" w:tentative="1">
+      <w:start w:val="1"/>
+      <w:numFmt w:val="bullet"/>
+      <w:lvlText w:val=""/>
+      <w:lvlJc w:val="left"/>
+      <w:pPr>
+        <w:ind w:left="2160" w:hanging="360"/>
+      </w:pPr>
+      <w:rPr>
+        <w:rFonts w:ascii="Wingdings" w:hAnsi="Wingdings" w:hint="default"/>
+      </w:rPr>
+    </w:lvl>
+    <w:lvl w:ilvl="3" w:tplc="080A0001" w:tentative="1">
+      <w:start w:val="1"/>
+      <w:numFmt w:val="bullet"/>
+      <w:lvlText w:val=""/>
+      <w:lvlJc w:val="left"/>
+      <w:pPr>
+        <w:ind w:left="2880" w:hanging="360"/>
+      </w:pPr>
+      <w:rPr>
+        <w:rFonts w:ascii="Symbol" w:hAnsi="Symbol" w:hint="default"/>
+      </w:rPr>
+    </w:lvl>
+    <w:lvl w:ilvl="4" w:tplc="080A0003" w:tentative="1">
+      <w:start w:val="1"/>
+      <w:numFmt w:val="bullet"/>
+      <w:lvlText w:val="o"/>
+      <w:lvlJc w:val="left"/>
+      <w:pPr>
+        <w:ind w:left="3600" w:hanging="360"/>
+      </w:pPr>
+      <w:rPr>
+        <w:rFonts w:ascii="Courier New" w:hAnsi="Courier New" w:cs="Courier New" w:hint="default"/>
+      </w:rPr>
+    </w:lvl>
+    <w:lvl w:ilvl="5" w:tplc="080A0005" w:tentative="1">
+      <w:start w:val="1"/>
+      <w:numFmt w:val="bullet"/>
+      <w:lvlText w:val=""/>
+      <w:lvlJc w:val="left"/>
+      <w:pPr>
+        <w:ind w:left="4320" w:hanging="360"/>
+      </w:pPr>
+      <w:rPr>
+        <w:rFonts w:ascii="Wingdings" w:hAnsi="Wingdings" w:hint="default"/>
+      </w:rPr>
+    </w:lvl>
+    <w:lvl w:ilvl="6" w:tplc="080A0001" w:tentative="1">
+      <w:start w:val="1"/>
+      <w:numFmt w:val="bullet"/>
+      <w:lvlText w:val=""/>
+      <w:lvlJc w:val="left"/>
+      <w:pPr>
+        <w:ind w:left="5040" w:hanging="360"/>
+      </w:pPr>
+      <w:rPr>
+        <w:rFonts w:ascii="Symbol" w:hAnsi="Symbol" w:hint="default"/>
+      </w:rPr>
+    </w:lvl>
+    <w:lvl w:ilvl="7" w:tplc="080A0003" w:tentative="1">
+      <w:start w:val="1"/>
+      <w:numFmt w:val="bullet"/>
+      <w:lvlText w:val="o"/>
+      <w:lvlJc w:val="left"/>
+      <w:pPr>
+        <w:ind w:left="5760" w:hanging="360"/>
+      </w:pPr>
+      <w:rPr>
+        <w:rFonts w:ascii="Courier New" w:hAnsi="Courier New" w:cs="Courier New" w:hint="default"/>
+      </w:rPr>
+    </w:lvl>
+    <w:lvl w:ilvl="8" w:tplc="080A0005" w:tentative="1">
+      <w:start w:val="1"/>
+      <w:numFmt w:val="bullet"/>
+      <w:lvlText w:val=""/>
+      <w:lvlJc w:val="left"/>
+      <w:pPr>
+        <w:ind w:left="6480" w:hanging="360"/>
+      </w:pPr>
+      <w:rPr>
+        <w:rFonts w:ascii="Wingdings" w:hAnsi="Wingdings" w:hint="default"/>
+      </w:rPr>
+    </w:lvl>
+  </w:abstractNum>
+  <w:abstractNum w:abstractNumId="1">
     <w:nsid w:val="2E146A58"/>
     <w:multiLevelType w:val="hybridMultilevel"/>
     <w:tmpl w:val="062C2E86"/>
@@ -284,7 +529,7 @@
       </w:rPr>
     </w:lvl>
   </w:abstractNum>
-  <w:abstractNum w:abstractNumId="1">
+  <w:abstractNum w:abstractNumId="2">
     <w:nsid w:val="42A900D4"/>
     <w:multiLevelType w:val="hybridMultilevel"/>
     <w:tmpl w:val="DEDADE4A"/>
@@ -425,9 +670,12 @@
     </w:lvl>
   </w:abstractNum>
   <w:num w:numId="1">
+    <w:abstractNumId w:val="2"/>
+  </w:num>
+  <w:num w:numId="2">
     <w:abstractNumId w:val="1"/>
   </w:num>
-  <w:num w:numId="2">
+  <w:num w:numId="3">
     <w:abstractNumId w:val="0"/>
   </w:num>
 </w:numbering>
@@ -917,6 +1165,7 @@
   <w:style w:type="character" w:default="1" w:styleId="DefaultParagraphFont">
     <w:name w:val="Default Paragraph Font"/>
     <w:uiPriority w:val="1"/>
+    <w:semiHidden/>
     <w:unhideWhenUsed/>
   </w:style>
   <w:style w:type="table" w:default="1" w:styleId="TableNormal">
@@ -1036,6 +1285,23 @@
       <w:ind w:left="720"/>
       <w:contextualSpacing/>
     </w:pPr>
+  </w:style>
+  <w:style w:type="character" w:customStyle="1" w:styleId="apple-converted-space">
+    <w:name w:val="apple-converted-space"/>
+    <w:basedOn w:val="DefaultParagraphFont"/>
+    <w:rsid w:val="001477B7"/>
+  </w:style>
+  <w:style w:type="character" w:styleId="Hyperlink">
+    <w:name w:val="Hyperlink"/>
+    <w:basedOn w:val="DefaultParagraphFont"/>
+    <w:uiPriority w:val="99"/>
+    <w:semiHidden/>
+    <w:unhideWhenUsed/>
+    <w:rsid w:val="001477B7"/>
+    <w:rPr>
+      <w:color w:val="0000FF"/>
+      <w:u w:val="single"/>
+    </w:rPr>
   </w:style>
 </w:styles>
 </file>
@@ -1306,7 +1572,7 @@
 </file>
 
 <file path=customXml/itemProps1.xml><?xml version="1.0" encoding="utf-8"?>
-<ds:datastoreItem xmlns:ds="http://schemas.openxmlformats.org/officeDocument/2006/customXml" ds:itemID="{8DBBF290-EDAA-4E56-990B-13F44191DA10}">
+<ds:datastoreItem xmlns:ds="http://schemas.openxmlformats.org/officeDocument/2006/customXml" ds:itemID="{9066333C-E2D6-4440-B7D8-10FC43BE6481}">
   <ds:schemaRefs>
     <ds:schemaRef ds:uri="http://schemas.openxmlformats.org/officeDocument/2006/bibliography"/>
   </ds:schemaRefs>

</xml_diff>

<commit_message>
Correccion del documento de registro de proyecto
Documentos del registro de proyecto
</commit_message>
<xml_diff>
--- a/Registro del proyecto.docx
+++ b/Registro del proyecto.docx
@@ -1,10 +1,10 @@
 
 <file path=word/document.xml><?xml version="1.0" encoding="utf-8"?>
-<w:document xmlns:wpc="http://schemas.microsoft.com/office/word/2010/wordprocessingCanvas" xmlns:mc="http://schemas.openxmlformats.org/markup-compatibility/2006" xmlns:o="urn:schemas-microsoft-com:office:office" xmlns:r="http://schemas.openxmlformats.org/officeDocument/2006/relationships" xmlns:m="http://schemas.openxmlformats.org/officeDocument/2006/math" xmlns:v="urn:schemas-microsoft-com:vml" xmlns:wp14="http://schemas.microsoft.com/office/word/2010/wordprocessingDrawing" xmlns:wp="http://schemas.openxmlformats.org/drawingml/2006/wordprocessingDrawing" xmlns:w10="urn:schemas-microsoft-com:office:word" xmlns:w="http://schemas.openxmlformats.org/wordprocessingml/2006/main" xmlns:w14="http://schemas.microsoft.com/office/word/2010/wordml" xmlns:w15="http://schemas.microsoft.com/office/word/2012/wordml" xmlns:wpg="http://schemas.microsoft.com/office/word/2010/wordprocessingGroup" xmlns:wpi="http://schemas.microsoft.com/office/word/2010/wordprocessingInk" xmlns:wne="http://schemas.microsoft.com/office/word/2006/wordml" xmlns:wps="http://schemas.microsoft.com/office/word/2010/wordprocessingShape" mc:Ignorable="w14 w15 wp14">
+<w:document xmlns:wpc="http://schemas.microsoft.com/office/word/2010/wordprocessingCanvas" xmlns:mo="http://schemas.microsoft.com/office/mac/office/2008/main" xmlns:mc="http://schemas.openxmlformats.org/markup-compatibility/2006" xmlns:mv="urn:schemas-microsoft-com:mac:vml" xmlns:o="urn:schemas-microsoft-com:office:office" xmlns:r="http://schemas.openxmlformats.org/officeDocument/2006/relationships" xmlns:m="http://schemas.openxmlformats.org/officeDocument/2006/math" xmlns:v="urn:schemas-microsoft-com:vml" xmlns:wp14="http://schemas.microsoft.com/office/word/2010/wordprocessingDrawing" xmlns:wp="http://schemas.openxmlformats.org/drawingml/2006/wordprocessingDrawing" xmlns:w10="urn:schemas-microsoft-com:office:word" xmlns:w="http://schemas.openxmlformats.org/wordprocessingml/2006/main" xmlns:w14="http://schemas.microsoft.com/office/word/2010/wordml" xmlns:wpg="http://schemas.microsoft.com/office/word/2010/wordprocessingGroup" xmlns:wpi="http://schemas.microsoft.com/office/word/2010/wordprocessingInk" xmlns:wne="http://schemas.microsoft.com/office/word/2006/wordml" xmlns:wps="http://schemas.microsoft.com/office/word/2010/wordprocessingShape" mc:Ignorable="w14 wp14">
   <w:body>
     <w:p>
       <w:pPr>
-        <w:pStyle w:val="Title"/>
+        <w:pStyle w:val="Ttulo"/>
       </w:pPr>
       <w:r>
         <w:t>Algoritmos de memorias asociativas con interfaz gráfica en RCP</w:t>
@@ -12,7 +12,7 @@
     </w:p>
     <w:p>
       <w:pPr>
-        <w:pStyle w:val="Heading1"/>
+        <w:pStyle w:val="Ttulo1"/>
       </w:pPr>
       <w:r>
         <w:t>Resumen</w:t>
@@ -20,7 +20,7 @@
     </w:p>
     <w:p>
       <w:pPr>
-        <w:pStyle w:val="Heading2"/>
+        <w:pStyle w:val="Ttulo2"/>
       </w:pPr>
       <w:r>
         <w:t>Problema a resolver</w:t>
@@ -55,7 +55,13 @@
         <w:t xml:space="preserve">, </w:t>
       </w:r>
       <w:r>
-        <w:t>todo esto con el afán de proveer con cierta inteligencia a la computadora.</w:t>
+        <w:t xml:space="preserve">con el afán de proveer </w:t>
+      </w:r>
+      <w:r>
+        <w:t>de</w:t>
+      </w:r>
+      <w:r>
+        <w:t xml:space="preserve"> cierta inteligencia a la computadora.</w:t>
       </w:r>
       <w:r>
         <w:t xml:space="preserve"> </w:t>
@@ -64,7 +70,13 @@
         <w:t>U</w:t>
       </w:r>
       <w:r>
-        <w:t xml:space="preserve">na de las más ansiadas y esquivas  características que se ha tratado de modelar ha sido </w:t>
+        <w:t>na</w:t>
+      </w:r>
+      <w:r>
+        <w:t xml:space="preserve"> de las más ansiadas y esquivas</w:t>
+      </w:r>
+      <w:r>
+        <w:t xml:space="preserve"> características que se ha tratado de modelar ha sido </w:t>
       </w:r>
       <w:r>
         <w:t xml:space="preserve">una </w:t>
@@ -81,7 +93,10 @@
     </w:p>
     <w:p>
       <w:r>
-        <w:t xml:space="preserve">Uno de los aproximamientos que se ha tenido en el campo de la inteligencia artificial para brindar con un poco de inteligencia a las computadoras ha sido el de memorias asociativas, estos algoritmos están inspirados en la estructura y funciones biologías de redes neuronales, las computaciones están estructuradas con en dos </w:t>
+        <w:t>Uno de la</w:t>
+      </w:r>
+      <w:r>
+        <w:t xml:space="preserve">s aproximamientos que se ha tenido en el campo de la inteligencia artificial para brindar con un poco de inteligencia a las computadoras ha sido el de memorias asociativas, estos algoritmos están inspirados en la estructura y funciones biologías de redes neuronales, las computaciones están estructuradas con en dos </w:t>
       </w:r>
       <w:r>
         <w:t>partes,</w:t>
@@ -93,12 +108,18 @@
         <w:t>aprendizaje</w:t>
       </w:r>
       <w:r>
-        <w:t xml:space="preserve"> y la segunda siendo una fase de reconocimiento de patrones.</w:t>
-      </w:r>
-    </w:p>
-    <w:p>
-      <w:pPr>
-        <w:pStyle w:val="Heading1"/>
+        <w:t xml:space="preserve"> y la segunda siendo una fase de</w:t>
+      </w:r>
+      <w:r>
+        <w:t xml:space="preserve"> recuperación</w:t>
+      </w:r>
+      <w:r>
+        <w:t>.</w:t>
+      </w:r>
+    </w:p>
+    <w:p>
+      <w:pPr>
+        <w:pStyle w:val="Ttulo1"/>
       </w:pPr>
       <w:r>
         <w:t>Antecedentes</w:t>
@@ -111,7 +132,7 @@
     </w:p>
     <w:p>
       <w:pPr>
-        <w:pStyle w:val="Heading1"/>
+        <w:pStyle w:val="Ttulo1"/>
       </w:pPr>
       <w:r>
         <w:t>Justificación</w:t>
@@ -119,61 +140,167 @@
     </w:p>
     <w:p>
       <w:r>
-        <w:t xml:space="preserve">En general el mundo de la investigación de la inteligencia artificial actual se cuenta con conceptos teóricos y su acompañamiento de la práctica, pero en el subtema de memorias asociativas el conocimiento teórico se encuentra muy esparcido o inaccesible y el acompañamiento </w:t>
-      </w:r>
-      <w:r>
-        <w:t>práctico</w:t>
-      </w:r>
-      <w:r>
-        <w:t xml:space="preserve"> generalmente es inaccesible o inexistente.</w:t>
-      </w:r>
-    </w:p>
-    <w:p>
-      <w:r>
-        <w:t>Lo que es</w:t>
+        <w:t xml:space="preserve">Actualmente, </w:t>
+      </w:r>
+      <w:r>
+        <w:t xml:space="preserve">el conocimiento teórico </w:t>
+      </w:r>
+      <w:r>
+        <w:t xml:space="preserve">sobre el modelo de memorias asociativas </w:t>
+      </w:r>
+      <w:r>
+        <w:t>se encuentra esparcido o inaccesible</w:t>
+      </w:r>
+      <w:r>
+        <w:t>. Por lo mismo, encontrar herramientas computacionales que cuenten con implementaciones de dicho modeloes complicado</w:t>
+      </w:r>
+      <w:r>
+        <w:t>.</w:t>
+      </w:r>
+    </w:p>
+    <w:p>
+      <w:r>
+        <w:t>E</w:t>
+      </w:r>
+      <w:r>
+        <w:t>s</w:t>
       </w:r>
       <w:r>
         <w:t>te</w:t>
       </w:r>
       <w:r>
-        <w:t xml:space="preserve"> proyecto trata </w:t>
-      </w:r>
-      <w:r>
-        <w:t>de resolver no es tanto el aspecto teórico puesto que no se piensa crear conocimiento nuevo, el problema que se piensa atacar y por lo tanto justificar el proyecto es la parte práctica del tema, con la implementación de algoritmos referentes  al tema (LearnMatrix, Memorias alpha-beta,…) con documentación para acompañar al proyecto y una interfaz gráfica que permita tanto a los programadores como no programadores tomar provecho de los frutos del proyecto.</w:t>
-      </w:r>
-    </w:p>
-    <w:p>
-      <w:r>
-        <w:br w:type="page"/>
-      </w:r>
-    </w:p>
-    <w:p>
-      <w:pPr>
-        <w:pStyle w:val="Heading1"/>
+        <w:t xml:space="preserve"> proyecto </w:t>
+      </w:r>
+      <w:r>
+        <w:t xml:space="preserve">busca </w:t>
+      </w:r>
+      <w:r>
+        <w:t xml:space="preserve">diseñar e implementar </w:t>
+      </w:r>
+      <w:r>
+        <w:rPr>
+          <w:iCs/>
+          <w:lang w:val="es-ES"/>
+        </w:rPr>
+        <w:t xml:space="preserve">un entorno de trabajo </w:t>
+      </w:r>
+      <w:r>
+        <w:rPr>
+          <w:iCs/>
+          <w:lang w:val="es-ES"/>
+        </w:rPr>
+        <w:t xml:space="preserve">en dos niveles diferentes: 1) nivel </w:t>
+      </w:r>
+      <w:r>
+        <w:rPr>
+          <w:i/>
+          <w:iCs/>
+          <w:lang w:val="es-ES"/>
+        </w:rPr>
+        <w:t>intermedio</w:t>
+      </w:r>
+      <w:r>
+        <w:rPr>
+          <w:iCs/>
+          <w:lang w:val="es-ES"/>
+        </w:rPr>
+        <w:t xml:space="preserve"> orientado a desarrolladores de aplicaciones del área de machine learning; y 2) nivel </w:t>
+      </w:r>
+      <w:r>
+        <w:rPr>
+          <w:i/>
+          <w:iCs/>
+          <w:lang w:val="es-ES"/>
+        </w:rPr>
+        <w:t>alto</w:t>
+      </w:r>
+      <w:r>
+        <w:rPr>
+          <w:iCs/>
+          <w:lang w:val="es-ES"/>
+        </w:rPr>
+        <w:t xml:space="preserve">, </w:t>
+      </w:r>
+      <w:r>
+        <w:rPr>
+          <w:iCs/>
+          <w:lang w:val="es-ES"/>
+        </w:rPr>
+        <w:t>una interfaz gráfica de usuario</w:t>
+      </w:r>
+      <w:r>
+        <w:t xml:space="preserve"> </w:t>
+      </w:r>
+      <w:r>
+        <w:t>para las personas que deseen utilizar dicho mode</w:t>
+      </w:r>
+      <w:r>
+        <w:t>lo sin necesidad de programarlo.</w:t>
+      </w:r>
+    </w:p>
+    <w:p>
+      <w:pPr>
+        <w:pStyle w:val="Ttulo1"/>
+      </w:pPr>
+      <w:r>
+        <w:t>Objetivos y metas</w:t>
+      </w:r>
+    </w:p>
+    <w:p>
+      <w:pPr>
+        <w:pStyle w:val="Ttulo2"/>
+      </w:pPr>
+      <w:r>
+        <w:t>Objetivos generales</w:t>
+      </w:r>
+    </w:p>
+    <w:p>
+      <w:r>
+        <w:t>Diseñar e implementar</w:t>
+      </w:r>
+      <w:r>
+        <w:t xml:space="preserve"> </w:t>
+      </w:r>
+      <w:r>
+        <w:t>el modelo de memorisa asociativa Learnmatrx a través de una API</w:t>
+      </w:r>
+      <w:r>
+        <w:t>, que va a drigida a investigadores y tecnólogos del área de las ciencias computacionales; y</w:t>
+      </w:r>
+      <w:r>
+        <w:t xml:space="preserve"> por otro lado una </w:t>
+      </w:r>
+      <w:r>
+        <w:t xml:space="preserve">interfaz gráfica </w:t>
+      </w:r>
+      <w:r>
+        <w:t xml:space="preserve">de usuario (GUI) </w:t>
+      </w:r>
+      <w:r>
+        <w:t xml:space="preserve">en </w:t>
+      </w:r>
+      <w:r>
+        <w:t xml:space="preserve">Eclipse </w:t>
+      </w:r>
+      <w:r>
+        <w:t xml:space="preserve">RCP, con el fin de ponerlos disponibles para los investigadores o estudiantes del tema </w:t>
+      </w:r>
+      <w:r>
+        <w:t>aprendizaje automatico de computadoras</w:t>
+      </w:r>
+      <w:r>
+        <w:t xml:space="preserve"> (Machine learning)</w:t>
+      </w:r>
+      <w:r>
+        <w:t>.</w:t>
+      </w:r>
+    </w:p>
+    <w:p>
+      <w:pPr>
+        <w:pStyle w:val="Ttulo2"/>
       </w:pPr>
       <w:r>
         <w:lastRenderedPageBreak/>
-        <w:t>Objetivos y metas</w:t>
-      </w:r>
-    </w:p>
-    <w:p>
-      <w:pPr>
-        <w:pStyle w:val="Heading2"/>
-      </w:pPr>
-      <w:r>
-        <w:t>Objetivos generales</w:t>
-      </w:r>
-    </w:p>
-    <w:p>
-      <w:r>
-        <w:t>Con este proyecto se desea lograr la implementación de algoritmos de redes neuronales con su respectiva documentación y una interfaz gráfica en RCP, todo esto con el fin de ponerlos disponibles para los investigadores o estudiantes del tema que se desean informar.</w:t>
-      </w:r>
-    </w:p>
-    <w:p>
-      <w:pPr>
-        <w:pStyle w:val="Heading2"/>
-      </w:pPr>
-      <w:r>
         <w:t xml:space="preserve">Objetivos específicos </w:t>
       </w:r>
     </w:p>
@@ -184,114 +311,126 @@
     </w:p>
     <w:p>
       <w:pPr>
-        <w:pStyle w:val="ListParagraph"/>
+        <w:pStyle w:val="Prrafodelista"/>
         <w:numPr>
           <w:ilvl w:val="0"/>
           <w:numId w:val="3"/>
         </w:numPr>
       </w:pPr>
       <w:r>
-        <w:t>La implementación de algoritmos respectivos a redes neuronales artificiales.</w:t>
-      </w:r>
-    </w:p>
-    <w:p>
-      <w:pPr>
-        <w:pStyle w:val="ListParagraph"/>
+        <w:t xml:space="preserve">Diseño, </w:t>
+      </w:r>
+      <w:r>
+        <w:t>utilizando</w:t>
+      </w:r>
+      <w:r>
+        <w:t xml:space="preserve"> el</w:t>
+      </w:r>
+      <w:r>
+        <w:t xml:space="preserve"> </w:t>
+      </w:r>
+      <w:r>
+        <w:t>paradigma orientado a objetos</w:t>
+      </w:r>
+      <w:r>
+        <w:t>,</w:t>
+      </w:r>
+      <w:r>
+        <w:t xml:space="preserve"> del modelo de memoria asociativa learnmatrix.</w:t>
+      </w:r>
+    </w:p>
+    <w:p>
+      <w:pPr>
+        <w:pStyle w:val="Prrafodelista"/>
         <w:numPr>
           <w:ilvl w:val="0"/>
           <w:numId w:val="3"/>
         </w:numPr>
       </w:pPr>
       <w:r>
-        <w:t>La documentación de los algoritmos previamente mencionados.</w:t>
-      </w:r>
-    </w:p>
-    <w:p>
-      <w:pPr>
-        <w:pStyle w:val="ListParagraph"/>
+        <w:t>La implementación de algoritmos respectivos a redes neuronales artificiales.</w:t>
+      </w:r>
+    </w:p>
+    <w:p>
+      <w:pPr>
+        <w:pStyle w:val="Prrafodelista"/>
         <w:numPr>
           <w:ilvl w:val="0"/>
           <w:numId w:val="3"/>
         </w:numPr>
       </w:pPr>
       <w:r>
-        <w:t xml:space="preserve">Interfaz gráfica. </w:t>
-      </w:r>
-    </w:p>
-    <w:p>
-      <w:pPr>
-        <w:pStyle w:val="Heading2"/>
-      </w:pPr>
-      <w:r>
-        <w:t>Productos</w:t>
-      </w:r>
-    </w:p>
-    <w:p>
-      <w:r>
-        <w:t>Los productos que se esperan obtener son:</w:t>
-      </w:r>
-    </w:p>
-    <w:p>
-      <w:pPr>
-        <w:pStyle w:val="ListParagraph"/>
+        <w:t>La documentación de los algoritmos previamente mencionados.</w:t>
+      </w:r>
+    </w:p>
+    <w:p>
+      <w:pPr>
+        <w:pStyle w:val="Prrafodelista"/>
         <w:numPr>
           <w:ilvl w:val="0"/>
           <w:numId w:val="3"/>
         </w:numPr>
       </w:pPr>
       <w:r>
-        <w:t>Implementación de LearnMatrix</w:t>
-      </w:r>
-    </w:p>
-    <w:p>
-      <w:pPr>
-        <w:pStyle w:val="ListParagraph"/>
+        <w:t xml:space="preserve">Diseño </w:t>
+      </w:r>
+    </w:p>
+    <w:p>
+      <w:pPr>
+        <w:pStyle w:val="Prrafodelista"/>
         <w:numPr>
           <w:ilvl w:val="0"/>
           <w:numId w:val="3"/>
         </w:numPr>
       </w:pPr>
       <w:r>
-        <w:t>Implementación de memorias asociativas alpha-beta</w:t>
-      </w:r>
-    </w:p>
-    <w:p>
-      <w:pPr>
-        <w:pStyle w:val="ListParagraph"/>
+        <w:t xml:space="preserve">Implementación </w:t>
+      </w:r>
+      <w:r>
+        <w:t xml:space="preserve">Interfaz gráfica. </w:t>
+      </w:r>
+    </w:p>
+    <w:p>
+      <w:pPr>
+        <w:pStyle w:val="Ttulo2"/>
+      </w:pPr>
+      <w:r>
+        <w:t>Productos</w:t>
+      </w:r>
+    </w:p>
+    <w:p>
+      <w:r>
+        <w:t>Los productos que se esperan obtener son:</w:t>
+      </w:r>
+    </w:p>
+    <w:p>
+      <w:pPr>
+        <w:pStyle w:val="Prrafodelista"/>
         <w:numPr>
           <w:ilvl w:val="0"/>
           <w:numId w:val="3"/>
         </w:numPr>
       </w:pPr>
       <w:r>
-        <w:t>Implementación de más algoritmos de NN</w:t>
-      </w:r>
-    </w:p>
-    <w:p>
-      <w:pPr>
-        <w:pStyle w:val="ListParagraph"/>
+        <w:t>API</w:t>
+      </w:r>
+    </w:p>
+    <w:p>
+      <w:pPr>
+        <w:pStyle w:val="Prrafodelista"/>
         <w:numPr>
           <w:ilvl w:val="0"/>
           <w:numId w:val="3"/>
         </w:numPr>
       </w:pPr>
       <w:r>
-        <w:t>Documentación para los algoritmos por implementar</w:t>
-      </w:r>
-    </w:p>
-    <w:p>
-      <w:pPr>
-        <w:pStyle w:val="ListParagraph"/>
-        <w:numPr>
-          <w:ilvl w:val="0"/>
-          <w:numId w:val="3"/>
-        </w:numPr>
-      </w:pPr>
-      <w:r>
-        <w:t>Interfaz gráfica que acompaña a los algoritmos por implementar.</w:t>
+        <w:t>Interfaz grafica</w:t>
       </w:r>
       <w:bookmarkStart w:id="0" w:name="_GoBack"/>
       <w:bookmarkEnd w:id="0"/>
+      <w:r>
+        <w:t>.</w:t>
+      </w:r>
     </w:p>
     <w:sectPr>
       <w:pgSz w:w="12240" w:h="15840"/>
@@ -304,7 +443,7 @@
 </file>
 
 <file path=word/numbering.xml><?xml version="1.0" encoding="utf-8"?>
-<w:numbering xmlns:wpc="http://schemas.microsoft.com/office/word/2010/wordprocessingCanvas" xmlns:mc="http://schemas.openxmlformats.org/markup-compatibility/2006" xmlns:o="urn:schemas-microsoft-com:office:office" xmlns:r="http://schemas.openxmlformats.org/officeDocument/2006/relationships" xmlns:m="http://schemas.openxmlformats.org/officeDocument/2006/math" xmlns:v="urn:schemas-microsoft-com:vml" xmlns:wp14="http://schemas.microsoft.com/office/word/2010/wordprocessingDrawing" xmlns:wp="http://schemas.openxmlformats.org/drawingml/2006/wordprocessingDrawing" xmlns:w10="urn:schemas-microsoft-com:office:word" xmlns:w="http://schemas.openxmlformats.org/wordprocessingml/2006/main" xmlns:w14="http://schemas.microsoft.com/office/word/2010/wordml" xmlns:w15="http://schemas.microsoft.com/office/word/2012/wordml" xmlns:wpg="http://schemas.microsoft.com/office/word/2010/wordprocessingGroup" xmlns:wpi="http://schemas.microsoft.com/office/word/2010/wordprocessingInk" xmlns:wne="http://schemas.microsoft.com/office/word/2006/wordml" xmlns:wps="http://schemas.microsoft.com/office/word/2010/wordprocessingShape" mc:Ignorable="w14 w15 wp14">
+<w:numbering xmlns:wpc="http://schemas.microsoft.com/office/word/2010/wordprocessingCanvas" xmlns:mo="http://schemas.microsoft.com/office/mac/office/2008/main" xmlns:mc="http://schemas.openxmlformats.org/markup-compatibility/2006" xmlns:mv="urn:schemas-microsoft-com:mac:vml" xmlns:o="urn:schemas-microsoft-com:office:office" xmlns:r="http://schemas.openxmlformats.org/officeDocument/2006/relationships" xmlns:m="http://schemas.openxmlformats.org/officeDocument/2006/math" xmlns:v="urn:schemas-microsoft-com:vml" xmlns:wp14="http://schemas.microsoft.com/office/word/2010/wordprocessingDrawing" xmlns:wp="http://schemas.openxmlformats.org/drawingml/2006/wordprocessingDrawing" xmlns:w10="urn:schemas-microsoft-com:office:word" xmlns:w="http://schemas.openxmlformats.org/wordprocessingml/2006/main" xmlns:w14="http://schemas.microsoft.com/office/word/2010/wordml" xmlns:wpg="http://schemas.microsoft.com/office/word/2010/wordprocessingGroup" xmlns:wpi="http://schemas.microsoft.com/office/word/2010/wordprocessingInk" xmlns:wne="http://schemas.microsoft.com/office/word/2006/wordml" xmlns:wps="http://schemas.microsoft.com/office/word/2010/wordprocessingShape" mc:Ignorable="w14 wp14">
   <w:abstractNum w:abstractNumId="0">
     <w:nsid w:val="22FA1370"/>
     <w:multiLevelType w:val="hybridMultilevel"/>
@@ -682,7 +821,7 @@
 </file>
 
 <file path=word/styles.xml><?xml version="1.0" encoding="utf-8"?>
-<w:styles xmlns:mc="http://schemas.openxmlformats.org/markup-compatibility/2006" xmlns:r="http://schemas.openxmlformats.org/officeDocument/2006/relationships" xmlns:w="http://schemas.openxmlformats.org/wordprocessingml/2006/main" xmlns:w14="http://schemas.microsoft.com/office/word/2010/wordml" xmlns:w15="http://schemas.microsoft.com/office/word/2012/wordml" mc:Ignorable="w14 w15">
+<w:styles xmlns:mc="http://schemas.openxmlformats.org/markup-compatibility/2006" xmlns:r="http://schemas.openxmlformats.org/officeDocument/2006/relationships" xmlns:w="http://schemas.openxmlformats.org/wordprocessingml/2006/main" xmlns:w14="http://schemas.microsoft.com/office/word/2010/wordml" mc:Ignorable="w14">
   <w:docDefaults>
     <w:rPrDefault>
       <w:rPr>
@@ -698,388 +837,163 @@
       </w:pPr>
     </w:pPrDefault>
   </w:docDefaults>
-  <w:latentStyles w:defLockedState="0" w:defUIPriority="99" w:defSemiHidden="0" w:defUnhideWhenUsed="0" w:defQFormat="0" w:count="371">
-    <w:lsdException w:name="Normal" w:uiPriority="0" w:qFormat="1"/>
-    <w:lsdException w:name="heading 1" w:uiPriority="9" w:qFormat="1"/>
-    <w:lsdException w:name="heading 2" w:semiHidden="1" w:uiPriority="9" w:unhideWhenUsed="1" w:qFormat="1"/>
-    <w:lsdException w:name="heading 3" w:semiHidden="1" w:uiPriority="9" w:unhideWhenUsed="1" w:qFormat="1"/>
-    <w:lsdException w:name="heading 4" w:semiHidden="1" w:uiPriority="9" w:unhideWhenUsed="1" w:qFormat="1"/>
-    <w:lsdException w:name="heading 5" w:semiHidden="1" w:uiPriority="9" w:unhideWhenUsed="1" w:qFormat="1"/>
-    <w:lsdException w:name="heading 6" w:semiHidden="1" w:uiPriority="9" w:unhideWhenUsed="1" w:qFormat="1"/>
-    <w:lsdException w:name="heading 7" w:semiHidden="1" w:uiPriority="9" w:unhideWhenUsed="1" w:qFormat="1"/>
-    <w:lsdException w:name="heading 8" w:semiHidden="1" w:uiPriority="9" w:unhideWhenUsed="1" w:qFormat="1"/>
-    <w:lsdException w:name="heading 9" w:semiHidden="1" w:uiPriority="9" w:unhideWhenUsed="1" w:qFormat="1"/>
-    <w:lsdException w:name="index 1" w:semiHidden="1" w:unhideWhenUsed="1"/>
-    <w:lsdException w:name="index 2" w:semiHidden="1" w:unhideWhenUsed="1"/>
-    <w:lsdException w:name="index 3" w:semiHidden="1" w:unhideWhenUsed="1"/>
-    <w:lsdException w:name="index 4" w:semiHidden="1" w:unhideWhenUsed="1"/>
-    <w:lsdException w:name="index 5" w:semiHidden="1" w:unhideWhenUsed="1"/>
-    <w:lsdException w:name="index 6" w:semiHidden="1" w:unhideWhenUsed="1"/>
-    <w:lsdException w:name="index 7" w:semiHidden="1" w:unhideWhenUsed="1"/>
-    <w:lsdException w:name="index 8" w:semiHidden="1" w:unhideWhenUsed="1"/>
-    <w:lsdException w:name="index 9" w:semiHidden="1" w:unhideWhenUsed="1"/>
-    <w:lsdException w:name="toc 1" w:semiHidden="1" w:uiPriority="39" w:unhideWhenUsed="1"/>
-    <w:lsdException w:name="toc 2" w:semiHidden="1" w:uiPriority="39" w:unhideWhenUsed="1"/>
-    <w:lsdException w:name="toc 3" w:semiHidden="1" w:uiPriority="39" w:unhideWhenUsed="1"/>
-    <w:lsdException w:name="toc 4" w:semiHidden="1" w:uiPriority="39" w:unhideWhenUsed="1"/>
-    <w:lsdException w:name="toc 5" w:semiHidden="1" w:uiPriority="39" w:unhideWhenUsed="1"/>
-    <w:lsdException w:name="toc 6" w:semiHidden="1" w:uiPriority="39" w:unhideWhenUsed="1"/>
-    <w:lsdException w:name="toc 7" w:semiHidden="1" w:uiPriority="39" w:unhideWhenUsed="1"/>
-    <w:lsdException w:name="toc 8" w:semiHidden="1" w:uiPriority="39" w:unhideWhenUsed="1"/>
-    <w:lsdException w:name="toc 9" w:semiHidden="1" w:uiPriority="39" w:unhideWhenUsed="1"/>
-    <w:lsdException w:name="Normal Indent" w:semiHidden="1" w:unhideWhenUsed="1"/>
-    <w:lsdException w:name="footnote text" w:semiHidden="1" w:unhideWhenUsed="1"/>
-    <w:lsdException w:name="annotation text" w:semiHidden="1" w:unhideWhenUsed="1"/>
-    <w:lsdException w:name="header" w:semiHidden="1" w:unhideWhenUsed="1"/>
-    <w:lsdException w:name="footer" w:semiHidden="1" w:unhideWhenUsed="1"/>
-    <w:lsdException w:name="index heading" w:semiHidden="1" w:unhideWhenUsed="1"/>
-    <w:lsdException w:name="caption" w:semiHidden="1" w:uiPriority="35" w:unhideWhenUsed="1" w:qFormat="1"/>
-    <w:lsdException w:name="table of figures" w:semiHidden="1" w:unhideWhenUsed="1"/>
-    <w:lsdException w:name="envelope address" w:semiHidden="1" w:unhideWhenUsed="1"/>
-    <w:lsdException w:name="envelope return" w:semiHidden="1" w:unhideWhenUsed="1"/>
-    <w:lsdException w:name="footnote reference" w:semiHidden="1" w:unhideWhenUsed="1"/>
-    <w:lsdException w:name="annotation reference" w:semiHidden="1" w:unhideWhenUsed="1"/>
-    <w:lsdException w:name="line number" w:semiHidden="1" w:unhideWhenUsed="1"/>
-    <w:lsdException w:name="page number" w:semiHidden="1" w:unhideWhenUsed="1"/>
-    <w:lsdException w:name="endnote reference" w:semiHidden="1" w:unhideWhenUsed="1"/>
-    <w:lsdException w:name="endnote text" w:semiHidden="1" w:unhideWhenUsed="1"/>
-    <w:lsdException w:name="table of authorities" w:semiHidden="1" w:unhideWhenUsed="1"/>
-    <w:lsdException w:name="macro" w:semiHidden="1" w:unhideWhenUsed="1"/>
-    <w:lsdException w:name="toa heading" w:semiHidden="1" w:unhideWhenUsed="1"/>
-    <w:lsdException w:name="List" w:semiHidden="1" w:unhideWhenUsed="1"/>
-    <w:lsdException w:name="List Bullet" w:semiHidden="1" w:unhideWhenUsed="1"/>
-    <w:lsdException w:name="List Number" w:semiHidden="1" w:unhideWhenUsed="1"/>
-    <w:lsdException w:name="List 2" w:semiHidden="1" w:unhideWhenUsed="1"/>
-    <w:lsdException w:name="List 3" w:semiHidden="1" w:unhideWhenUsed="1"/>
-    <w:lsdException w:name="List 4" w:semiHidden="1" w:unhideWhenUsed="1"/>
-    <w:lsdException w:name="List 5" w:semiHidden="1" w:unhideWhenUsed="1"/>
-    <w:lsdException w:name="List Bullet 2" w:semiHidden="1" w:unhideWhenUsed="1"/>
-    <w:lsdException w:name="List Bullet 3" w:semiHidden="1" w:unhideWhenUsed="1"/>
-    <w:lsdException w:name="List Bullet 4" w:semiHidden="1" w:unhideWhenUsed="1"/>
-    <w:lsdException w:name="List Bullet 5" w:semiHidden="1" w:unhideWhenUsed="1"/>
-    <w:lsdException w:name="List Number 2" w:semiHidden="1" w:unhideWhenUsed="1"/>
-    <w:lsdException w:name="List Number 3" w:semiHidden="1" w:unhideWhenUsed="1"/>
-    <w:lsdException w:name="List Number 4" w:semiHidden="1" w:unhideWhenUsed="1"/>
-    <w:lsdException w:name="List Number 5" w:semiHidden="1" w:unhideWhenUsed="1"/>
-    <w:lsdException w:name="Title" w:uiPriority="10" w:qFormat="1"/>
-    <w:lsdException w:name="Closing" w:semiHidden="1" w:unhideWhenUsed="1"/>
-    <w:lsdException w:name="Signature" w:semiHidden="1" w:unhideWhenUsed="1"/>
-    <w:lsdException w:name="Default Paragraph Font" w:semiHidden="1" w:uiPriority="1" w:unhideWhenUsed="1"/>
-    <w:lsdException w:name="Body Text" w:semiHidden="1" w:unhideWhenUsed="1"/>
-    <w:lsdException w:name="Body Text Indent" w:semiHidden="1" w:unhideWhenUsed="1"/>
-    <w:lsdException w:name="List Continue" w:semiHidden="1" w:unhideWhenUsed="1"/>
-    <w:lsdException w:name="List Continue 2" w:semiHidden="1" w:unhideWhenUsed="1"/>
-    <w:lsdException w:name="List Continue 3" w:semiHidden="1" w:unhideWhenUsed="1"/>
-    <w:lsdException w:name="List Continue 4" w:semiHidden="1" w:unhideWhenUsed="1"/>
-    <w:lsdException w:name="List Continue 5" w:semiHidden="1" w:unhideWhenUsed="1"/>
-    <w:lsdException w:name="Message Header" w:semiHidden="1" w:unhideWhenUsed="1"/>
-    <w:lsdException w:name="Subtitle" w:uiPriority="11" w:qFormat="1"/>
-    <w:lsdException w:name="Salutation" w:semiHidden="1" w:unhideWhenUsed="1"/>
-    <w:lsdException w:name="Date" w:semiHidden="1" w:unhideWhenUsed="1"/>
-    <w:lsdException w:name="Body Text First Indent" w:semiHidden="1" w:unhideWhenUsed="1"/>
-    <w:lsdException w:name="Body Text First Indent 2" w:semiHidden="1" w:unhideWhenUsed="1"/>
-    <w:lsdException w:name="Note Heading" w:semiHidden="1" w:unhideWhenUsed="1"/>
-    <w:lsdException w:name="Body Text 2" w:semiHidden="1" w:unhideWhenUsed="1"/>
-    <w:lsdException w:name="Body Text 3" w:semiHidden="1" w:unhideWhenUsed="1"/>
-    <w:lsdException w:name="Body Text Indent 2" w:semiHidden="1" w:unhideWhenUsed="1"/>
-    <w:lsdException w:name="Body Text Indent 3" w:semiHidden="1" w:unhideWhenUsed="1"/>
-    <w:lsdException w:name="Block Text" w:semiHidden="1" w:unhideWhenUsed="1"/>
-    <w:lsdException w:name="Hyperlink" w:semiHidden="1" w:unhideWhenUsed="1"/>
-    <w:lsdException w:name="FollowedHyperlink" w:semiHidden="1" w:unhideWhenUsed="1"/>
-    <w:lsdException w:name="Strong" w:uiPriority="22" w:qFormat="1"/>
-    <w:lsdException w:name="Emphasis" w:uiPriority="20" w:qFormat="1"/>
-    <w:lsdException w:name="Document Map" w:semiHidden="1" w:unhideWhenUsed="1"/>
-    <w:lsdException w:name="Plain Text" w:semiHidden="1" w:unhideWhenUsed="1"/>
-    <w:lsdException w:name="E-mail Signature" w:semiHidden="1" w:unhideWhenUsed="1"/>
-    <w:lsdException w:name="HTML Top of Form" w:semiHidden="1" w:unhideWhenUsed="1"/>
-    <w:lsdException w:name="HTML Bottom of Form" w:semiHidden="1" w:unhideWhenUsed="1"/>
-    <w:lsdException w:name="Normal (Web)" w:semiHidden="1" w:unhideWhenUsed="1"/>
-    <w:lsdException w:name="HTML Acronym" w:semiHidden="1" w:unhideWhenUsed="1"/>
-    <w:lsdException w:name="HTML Address" w:semiHidden="1" w:unhideWhenUsed="1"/>
-    <w:lsdException w:name="HTML Cite" w:semiHidden="1" w:unhideWhenUsed="1"/>
-    <w:lsdException w:name="HTML Code" w:semiHidden="1" w:unhideWhenUsed="1"/>
-    <w:lsdException w:name="HTML Definition" w:semiHidden="1" w:unhideWhenUsed="1"/>
-    <w:lsdException w:name="HTML Keyboard" w:semiHidden="1" w:unhideWhenUsed="1"/>
-    <w:lsdException w:name="HTML Preformatted" w:semiHidden="1" w:unhideWhenUsed="1"/>
-    <w:lsdException w:name="HTML Sample" w:semiHidden="1" w:unhideWhenUsed="1"/>
-    <w:lsdException w:name="HTML Typewriter" w:semiHidden="1" w:unhideWhenUsed="1"/>
-    <w:lsdException w:name="HTML Variable" w:semiHidden="1" w:unhideWhenUsed="1"/>
-    <w:lsdException w:name="Normal Table" w:semiHidden="1" w:unhideWhenUsed="1"/>
-    <w:lsdException w:name="annotation subject" w:semiHidden="1" w:unhideWhenUsed="1"/>
-    <w:lsdException w:name="No List" w:semiHidden="1" w:unhideWhenUsed="1"/>
-    <w:lsdException w:name="Outline List 1" w:semiHidden="1" w:unhideWhenUsed="1"/>
-    <w:lsdException w:name="Outline List 2" w:semiHidden="1" w:unhideWhenUsed="1"/>
-    <w:lsdException w:name="Outline List 3" w:semiHidden="1" w:unhideWhenUsed="1"/>
-    <w:lsdException w:name="Table Simple 1" w:semiHidden="1" w:unhideWhenUsed="1"/>
-    <w:lsdException w:name="Table Simple 2" w:semiHidden="1" w:unhideWhenUsed="1"/>
-    <w:lsdException w:name="Table Simple 3" w:semiHidden="1" w:unhideWhenUsed="1"/>
-    <w:lsdException w:name="Table Classic 1" w:semiHidden="1" w:unhideWhenUsed="1"/>
-    <w:lsdException w:name="Table Classic 2" w:semiHidden="1" w:unhideWhenUsed="1"/>
-    <w:lsdException w:name="Table Classic 3" w:semiHidden="1" w:unhideWhenUsed="1"/>
-    <w:lsdException w:name="Table Classic 4" w:semiHidden="1" w:unhideWhenUsed="1"/>
-    <w:lsdException w:name="Table Colorful 1" w:semiHidden="1" w:unhideWhenUsed="1"/>
-    <w:lsdException w:name="Table Colorful 2" w:semiHidden="1" w:unhideWhenUsed="1"/>
-    <w:lsdException w:name="Table Colorful 3" w:semiHidden="1" w:unhideWhenUsed="1"/>
-    <w:lsdException w:name="Table Columns 1" w:semiHidden="1" w:unhideWhenUsed="1"/>
-    <w:lsdException w:name="Table Columns 2" w:semiHidden="1" w:unhideWhenUsed="1"/>
-    <w:lsdException w:name="Table Columns 3" w:semiHidden="1" w:unhideWhenUsed="1"/>
-    <w:lsdException w:name="Table Columns 4" w:semiHidden="1" w:unhideWhenUsed="1"/>
-    <w:lsdException w:name="Table Columns 5" w:semiHidden="1" w:unhideWhenUsed="1"/>
-    <w:lsdException w:name="Table Grid 1" w:semiHidden="1" w:unhideWhenUsed="1"/>
-    <w:lsdException w:name="Table Grid 2" w:semiHidden="1" w:unhideWhenUsed="1"/>
-    <w:lsdException w:name="Table Grid 3" w:semiHidden="1" w:unhideWhenUsed="1"/>
-    <w:lsdException w:name="Table Grid 4" w:semiHidden="1" w:unhideWhenUsed="1"/>
-    <w:lsdException w:name="Table Grid 5" w:semiHidden="1" w:unhideWhenUsed="1"/>
-    <w:lsdException w:name="Table Grid 6" w:semiHidden="1" w:unhideWhenUsed="1"/>
-    <w:lsdException w:name="Table Grid 7" w:semiHidden="1" w:unhideWhenUsed="1"/>
-    <w:lsdException w:name="Table Grid 8" w:semiHidden="1" w:unhideWhenUsed="1"/>
-    <w:lsdException w:name="Table List 1" w:semiHidden="1" w:unhideWhenUsed="1"/>
-    <w:lsdException w:name="Table List 2" w:semiHidden="1" w:unhideWhenUsed="1"/>
-    <w:lsdException w:name="Table List 3" w:semiHidden="1" w:unhideWhenUsed="1"/>
-    <w:lsdException w:name="Table List 4" w:semiHidden="1" w:unhideWhenUsed="1"/>
-    <w:lsdException w:name="Table List 5" w:semiHidden="1" w:unhideWhenUsed="1"/>
-    <w:lsdException w:name="Table List 6" w:semiHidden="1" w:unhideWhenUsed="1"/>
-    <w:lsdException w:name="Table List 7" w:semiHidden="1" w:unhideWhenUsed="1"/>
-    <w:lsdException w:name="Table List 8" w:semiHidden="1" w:unhideWhenUsed="1"/>
-    <w:lsdException w:name="Table 3D effects 1" w:semiHidden="1" w:unhideWhenUsed="1"/>
-    <w:lsdException w:name="Table 3D effects 2" w:semiHidden="1" w:unhideWhenUsed="1"/>
-    <w:lsdException w:name="Table 3D effects 3" w:semiHidden="1" w:unhideWhenUsed="1"/>
-    <w:lsdException w:name="Table Contemporary" w:semiHidden="1" w:unhideWhenUsed="1"/>
-    <w:lsdException w:name="Table Elegant" w:semiHidden="1" w:unhideWhenUsed="1"/>
-    <w:lsdException w:name="Table Professional" w:semiHidden="1" w:unhideWhenUsed="1"/>
-    <w:lsdException w:name="Table Subtle 1" w:semiHidden="1" w:unhideWhenUsed="1"/>
-    <w:lsdException w:name="Table Subtle 2" w:semiHidden="1" w:unhideWhenUsed="1"/>
-    <w:lsdException w:name="Table Web 1" w:semiHidden="1" w:unhideWhenUsed="1"/>
-    <w:lsdException w:name="Table Web 2" w:semiHidden="1" w:unhideWhenUsed="1"/>
-    <w:lsdException w:name="Table Web 3" w:semiHidden="1" w:unhideWhenUsed="1"/>
-    <w:lsdException w:name="Balloon Text" w:semiHidden="1" w:unhideWhenUsed="1"/>
-    <w:lsdException w:name="Table Grid" w:uiPriority="39"/>
-    <w:lsdException w:name="Table Theme" w:semiHidden="1" w:unhideWhenUsed="1"/>
-    <w:lsdException w:name="Placeholder Text" w:semiHidden="1"/>
-    <w:lsdException w:name="No Spacing" w:uiPriority="1" w:qFormat="1"/>
-    <w:lsdException w:name="Light Shading" w:uiPriority="60"/>
-    <w:lsdException w:name="Light List" w:uiPriority="61"/>
-    <w:lsdException w:name="Light Grid" w:uiPriority="62"/>
-    <w:lsdException w:name="Medium Shading 1" w:uiPriority="63"/>
-    <w:lsdException w:name="Medium Shading 2" w:uiPriority="64"/>
-    <w:lsdException w:name="Medium List 1" w:uiPriority="65"/>
-    <w:lsdException w:name="Medium List 2" w:uiPriority="66"/>
-    <w:lsdException w:name="Medium Grid 1" w:uiPriority="67"/>
-    <w:lsdException w:name="Medium Grid 2" w:uiPriority="68"/>
-    <w:lsdException w:name="Medium Grid 3" w:uiPriority="69"/>
-    <w:lsdException w:name="Dark List" w:uiPriority="70"/>
-    <w:lsdException w:name="Colorful Shading" w:uiPriority="71"/>
-    <w:lsdException w:name="Colorful List" w:uiPriority="72"/>
-    <w:lsdException w:name="Colorful Grid" w:uiPriority="73"/>
-    <w:lsdException w:name="Light Shading Accent 1" w:uiPriority="60"/>
-    <w:lsdException w:name="Light List Accent 1" w:uiPriority="61"/>
-    <w:lsdException w:name="Light Grid Accent 1" w:uiPriority="62"/>
-    <w:lsdException w:name="Medium Shading 1 Accent 1" w:uiPriority="63"/>
-    <w:lsdException w:name="Medium Shading 2 Accent 1" w:uiPriority="64"/>
-    <w:lsdException w:name="Medium List 1 Accent 1" w:uiPriority="65"/>
-    <w:lsdException w:name="Revision" w:semiHidden="1"/>
-    <w:lsdException w:name="List Paragraph" w:uiPriority="34" w:qFormat="1"/>
-    <w:lsdException w:name="Quote" w:uiPriority="29" w:qFormat="1"/>
-    <w:lsdException w:name="Intense Quote" w:uiPriority="30" w:qFormat="1"/>
-    <w:lsdException w:name="Medium List 2 Accent 1" w:uiPriority="66"/>
-    <w:lsdException w:name="Medium Grid 1 Accent 1" w:uiPriority="67"/>
-    <w:lsdException w:name="Medium Grid 2 Accent 1" w:uiPriority="68"/>
-    <w:lsdException w:name="Medium Grid 3 Accent 1" w:uiPriority="69"/>
-    <w:lsdException w:name="Dark List Accent 1" w:uiPriority="70"/>
-    <w:lsdException w:name="Colorful Shading Accent 1" w:uiPriority="71"/>
-    <w:lsdException w:name="Colorful List Accent 1" w:uiPriority="72"/>
-    <w:lsdException w:name="Colorful Grid Accent 1" w:uiPriority="73"/>
-    <w:lsdException w:name="Light Shading Accent 2" w:uiPriority="60"/>
-    <w:lsdException w:name="Light List Accent 2" w:uiPriority="61"/>
-    <w:lsdException w:name="Light Grid Accent 2" w:uiPriority="62"/>
-    <w:lsdException w:name="Medium Shading 1 Accent 2" w:uiPriority="63"/>
-    <w:lsdException w:name="Medium Shading 2 Accent 2" w:uiPriority="64"/>
-    <w:lsdException w:name="Medium List 1 Accent 2" w:uiPriority="65"/>
-    <w:lsdException w:name="Medium List 2 Accent 2" w:uiPriority="66"/>
-    <w:lsdException w:name="Medium Grid 1 Accent 2" w:uiPriority="67"/>
-    <w:lsdException w:name="Medium Grid 2 Accent 2" w:uiPriority="68"/>
-    <w:lsdException w:name="Medium Grid 3 Accent 2" w:uiPriority="69"/>
-    <w:lsdException w:name="Dark List Accent 2" w:uiPriority="70"/>
-    <w:lsdException w:name="Colorful Shading Accent 2" w:uiPriority="71"/>
-    <w:lsdException w:name="Colorful List Accent 2" w:uiPriority="72"/>
-    <w:lsdException w:name="Colorful Grid Accent 2" w:uiPriority="73"/>
-    <w:lsdException w:name="Light Shading Accent 3" w:uiPriority="60"/>
-    <w:lsdException w:name="Light List Accent 3" w:uiPriority="61"/>
-    <w:lsdException w:name="Light Grid Accent 3" w:uiPriority="62"/>
-    <w:lsdException w:name="Medium Shading 1 Accent 3" w:uiPriority="63"/>
-    <w:lsdException w:name="Medium Shading 2 Accent 3" w:uiPriority="64"/>
-    <w:lsdException w:name="Medium List 1 Accent 3" w:uiPriority="65"/>
-    <w:lsdException w:name="Medium List 2 Accent 3" w:uiPriority="66"/>
-    <w:lsdException w:name="Medium Grid 1 Accent 3" w:uiPriority="67"/>
-    <w:lsdException w:name="Medium Grid 2 Accent 3" w:uiPriority="68"/>
-    <w:lsdException w:name="Medium Grid 3 Accent 3" w:uiPriority="69"/>
-    <w:lsdException w:name="Dark List Accent 3" w:uiPriority="70"/>
-    <w:lsdException w:name="Colorful Shading Accent 3" w:uiPriority="71"/>
-    <w:lsdException w:name="Colorful List Accent 3" w:uiPriority="72"/>
-    <w:lsdException w:name="Colorful Grid Accent 3" w:uiPriority="73"/>
-    <w:lsdException w:name="Light Shading Accent 4" w:uiPriority="60"/>
-    <w:lsdException w:name="Light List Accent 4" w:uiPriority="61"/>
-    <w:lsdException w:name="Light Grid Accent 4" w:uiPriority="62"/>
-    <w:lsdException w:name="Medium Shading 1 Accent 4" w:uiPriority="63"/>
-    <w:lsdException w:name="Medium Shading 2 Accent 4" w:uiPriority="64"/>
-    <w:lsdException w:name="Medium List 1 Accent 4" w:uiPriority="65"/>
-    <w:lsdException w:name="Medium List 2 Accent 4" w:uiPriority="66"/>
-    <w:lsdException w:name="Medium Grid 1 Accent 4" w:uiPriority="67"/>
-    <w:lsdException w:name="Medium Grid 2 Accent 4" w:uiPriority="68"/>
-    <w:lsdException w:name="Medium Grid 3 Accent 4" w:uiPriority="69"/>
-    <w:lsdException w:name="Dark List Accent 4" w:uiPriority="70"/>
-    <w:lsdException w:name="Colorful Shading Accent 4" w:uiPriority="71"/>
-    <w:lsdException w:name="Colorful List Accent 4" w:uiPriority="72"/>
-    <w:lsdException w:name="Colorful Grid Accent 4" w:uiPriority="73"/>
-    <w:lsdException w:name="Light Shading Accent 5" w:uiPriority="60"/>
-    <w:lsdException w:name="Light List Accent 5" w:uiPriority="61"/>
-    <w:lsdException w:name="Light Grid Accent 5" w:uiPriority="62"/>
-    <w:lsdException w:name="Medium Shading 1 Accent 5" w:uiPriority="63"/>
-    <w:lsdException w:name="Medium Shading 2 Accent 5" w:uiPriority="64"/>
-    <w:lsdException w:name="Medium List 1 Accent 5" w:uiPriority="65"/>
-    <w:lsdException w:name="Medium List 2 Accent 5" w:uiPriority="66"/>
-    <w:lsdException w:name="Medium Grid 1 Accent 5" w:uiPriority="67"/>
-    <w:lsdException w:name="Medium Grid 2 Accent 5" w:uiPriority="68"/>
-    <w:lsdException w:name="Medium Grid 3 Accent 5" w:uiPriority="69"/>
-    <w:lsdException w:name="Dark List Accent 5" w:uiPriority="70"/>
-    <w:lsdException w:name="Colorful Shading Accent 5" w:uiPriority="71"/>
-    <w:lsdException w:name="Colorful List Accent 5" w:uiPriority="72"/>
-    <w:lsdException w:name="Colorful Grid Accent 5" w:uiPriority="73"/>
-    <w:lsdException w:name="Light Shading Accent 6" w:uiPriority="60"/>
-    <w:lsdException w:name="Light List Accent 6" w:uiPriority="61"/>
-    <w:lsdException w:name="Light Grid Accent 6" w:uiPriority="62"/>
-    <w:lsdException w:name="Medium Shading 1 Accent 6" w:uiPriority="63"/>
-    <w:lsdException w:name="Medium Shading 2 Accent 6" w:uiPriority="64"/>
-    <w:lsdException w:name="Medium List 1 Accent 6" w:uiPriority="65"/>
-    <w:lsdException w:name="Medium List 2 Accent 6" w:uiPriority="66"/>
-    <w:lsdException w:name="Medium Grid 1 Accent 6" w:uiPriority="67"/>
-    <w:lsdException w:name="Medium Grid 2 Accent 6" w:uiPriority="68"/>
-    <w:lsdException w:name="Medium Grid 3 Accent 6" w:uiPriority="69"/>
-    <w:lsdException w:name="Dark List Accent 6" w:uiPriority="70"/>
-    <w:lsdException w:name="Colorful Shading Accent 6" w:uiPriority="71"/>
-    <w:lsdException w:name="Colorful List Accent 6" w:uiPriority="72"/>
-    <w:lsdException w:name="Colorful Grid Accent 6" w:uiPriority="73"/>
-    <w:lsdException w:name="Subtle Emphasis" w:uiPriority="19" w:qFormat="1"/>
-    <w:lsdException w:name="Intense Emphasis" w:uiPriority="21" w:qFormat="1"/>
-    <w:lsdException w:name="Subtle Reference" w:uiPriority="31" w:qFormat="1"/>
-    <w:lsdException w:name="Intense Reference" w:uiPriority="32" w:qFormat="1"/>
-    <w:lsdException w:name="Book Title" w:uiPriority="33" w:qFormat="1"/>
-    <w:lsdException w:name="Bibliography" w:semiHidden="1" w:uiPriority="37" w:unhideWhenUsed="1"/>
-    <w:lsdException w:name="TOC Heading" w:semiHidden="1" w:uiPriority="39" w:unhideWhenUsed="1" w:qFormat="1"/>
-    <w:lsdException w:name="Plain Table 1" w:uiPriority="41"/>
-    <w:lsdException w:name="Plain Table 2" w:uiPriority="42"/>
-    <w:lsdException w:name="Plain Table 3" w:uiPriority="43"/>
-    <w:lsdException w:name="Plain Table 4" w:uiPriority="44"/>
-    <w:lsdException w:name="Plain Table 5" w:uiPriority="45"/>
-    <w:lsdException w:name="Grid Table Light" w:uiPriority="40"/>
-    <w:lsdException w:name="Grid Table 1 Light" w:uiPriority="46"/>
-    <w:lsdException w:name="Grid Table 2" w:uiPriority="47"/>
-    <w:lsdException w:name="Grid Table 3" w:uiPriority="48"/>
-    <w:lsdException w:name="Grid Table 4" w:uiPriority="49"/>
-    <w:lsdException w:name="Grid Table 5 Dark" w:uiPriority="50"/>
-    <w:lsdException w:name="Grid Table 6 Colorful" w:uiPriority="51"/>
-    <w:lsdException w:name="Grid Table 7 Colorful" w:uiPriority="52"/>
-    <w:lsdException w:name="Grid Table 1 Light Accent 1" w:uiPriority="46"/>
-    <w:lsdException w:name="Grid Table 2 Accent 1" w:uiPriority="47"/>
-    <w:lsdException w:name="Grid Table 3 Accent 1" w:uiPriority="48"/>
-    <w:lsdException w:name="Grid Table 4 Accent 1" w:uiPriority="49"/>
-    <w:lsdException w:name="Grid Table 5 Dark Accent 1" w:uiPriority="50"/>
-    <w:lsdException w:name="Grid Table 6 Colorful Accent 1" w:uiPriority="51"/>
-    <w:lsdException w:name="Grid Table 7 Colorful Accent 1" w:uiPriority="52"/>
-    <w:lsdException w:name="Grid Table 1 Light Accent 2" w:uiPriority="46"/>
-    <w:lsdException w:name="Grid Table 2 Accent 2" w:uiPriority="47"/>
-    <w:lsdException w:name="Grid Table 3 Accent 2" w:uiPriority="48"/>
-    <w:lsdException w:name="Grid Table 4 Accent 2" w:uiPriority="49"/>
-    <w:lsdException w:name="Grid Table 5 Dark Accent 2" w:uiPriority="50"/>
-    <w:lsdException w:name="Grid Table 6 Colorful Accent 2" w:uiPriority="51"/>
-    <w:lsdException w:name="Grid Table 7 Colorful Accent 2" w:uiPriority="52"/>
-    <w:lsdException w:name="Grid Table 1 Light Accent 3" w:uiPriority="46"/>
-    <w:lsdException w:name="Grid Table 2 Accent 3" w:uiPriority="47"/>
-    <w:lsdException w:name="Grid Table 3 Accent 3" w:uiPriority="48"/>
-    <w:lsdException w:name="Grid Table 4 Accent 3" w:uiPriority="49"/>
-    <w:lsdException w:name="Grid Table 5 Dark Accent 3" w:uiPriority="50"/>
-    <w:lsdException w:name="Grid Table 6 Colorful Accent 3" w:uiPriority="51"/>
-    <w:lsdException w:name="Grid Table 7 Colorful Accent 3" w:uiPriority="52"/>
-    <w:lsdException w:name="Grid Table 1 Light Accent 4" w:uiPriority="46"/>
-    <w:lsdException w:name="Grid Table 2 Accent 4" w:uiPriority="47"/>
-    <w:lsdException w:name="Grid Table 3 Accent 4" w:uiPriority="48"/>
-    <w:lsdException w:name="Grid Table 4 Accent 4" w:uiPriority="49"/>
-    <w:lsdException w:name="Grid Table 5 Dark Accent 4" w:uiPriority="50"/>
-    <w:lsdException w:name="Grid Table 6 Colorful Accent 4" w:uiPriority="51"/>
-    <w:lsdException w:name="Grid Table 7 Colorful Accent 4" w:uiPriority="52"/>
-    <w:lsdException w:name="Grid Table 1 Light Accent 5" w:uiPriority="46"/>
-    <w:lsdException w:name="Grid Table 2 Accent 5" w:uiPriority="47"/>
-    <w:lsdException w:name="Grid Table 3 Accent 5" w:uiPriority="48"/>
-    <w:lsdException w:name="Grid Table 4 Accent 5" w:uiPriority="49"/>
-    <w:lsdException w:name="Grid Table 5 Dark Accent 5" w:uiPriority="50"/>
-    <w:lsdException w:name="Grid Table 6 Colorful Accent 5" w:uiPriority="51"/>
-    <w:lsdException w:name="Grid Table 7 Colorful Accent 5" w:uiPriority="52"/>
-    <w:lsdException w:name="Grid Table 1 Light Accent 6" w:uiPriority="46"/>
-    <w:lsdException w:name="Grid Table 2 Accent 6" w:uiPriority="47"/>
-    <w:lsdException w:name="Grid Table 3 Accent 6" w:uiPriority="48"/>
-    <w:lsdException w:name="Grid Table 4 Accent 6" w:uiPriority="49"/>
-    <w:lsdException w:name="Grid Table 5 Dark Accent 6" w:uiPriority="50"/>
-    <w:lsdException w:name="Grid Table 6 Colorful Accent 6" w:uiPriority="51"/>
-    <w:lsdException w:name="Grid Table 7 Colorful Accent 6" w:uiPriority="52"/>
-    <w:lsdException w:name="List Table 1 Light" w:uiPriority="46"/>
-    <w:lsdException w:name="List Table 2" w:uiPriority="47"/>
-    <w:lsdException w:name="List Table 3" w:uiPriority="48"/>
-    <w:lsdException w:name="List Table 4" w:uiPriority="49"/>
-    <w:lsdException w:name="List Table 5 Dark" w:uiPriority="50"/>
-    <w:lsdException w:name="List Table 6 Colorful" w:uiPriority="51"/>
-    <w:lsdException w:name="List Table 7 Colorful" w:uiPriority="52"/>
-    <w:lsdException w:name="List Table 1 Light Accent 1" w:uiPriority="46"/>
-    <w:lsdException w:name="List Table 2 Accent 1" w:uiPriority="47"/>
-    <w:lsdException w:name="List Table 3 Accent 1" w:uiPriority="48"/>
-    <w:lsdException w:name="List Table 4 Accent 1" w:uiPriority="49"/>
-    <w:lsdException w:name="List Table 5 Dark Accent 1" w:uiPriority="50"/>
-    <w:lsdException w:name="List Table 6 Colorful Accent 1" w:uiPriority="51"/>
-    <w:lsdException w:name="List Table 7 Colorful Accent 1" w:uiPriority="52"/>
-    <w:lsdException w:name="List Table 1 Light Accent 2" w:uiPriority="46"/>
-    <w:lsdException w:name="List Table 2 Accent 2" w:uiPriority="47"/>
-    <w:lsdException w:name="List Table 3 Accent 2" w:uiPriority="48"/>
-    <w:lsdException w:name="List Table 4 Accent 2" w:uiPriority="49"/>
-    <w:lsdException w:name="List Table 5 Dark Accent 2" w:uiPriority="50"/>
-    <w:lsdException w:name="List Table 6 Colorful Accent 2" w:uiPriority="51"/>
-    <w:lsdException w:name="List Table 7 Colorful Accent 2" w:uiPriority="52"/>
-    <w:lsdException w:name="List Table 1 Light Accent 3" w:uiPriority="46"/>
-    <w:lsdException w:name="List Table 2 Accent 3" w:uiPriority="47"/>
-    <w:lsdException w:name="List Table 3 Accent 3" w:uiPriority="48"/>
-    <w:lsdException w:name="List Table 4 Accent 3" w:uiPriority="49"/>
-    <w:lsdException w:name="List Table 5 Dark Accent 3" w:uiPriority="50"/>
-    <w:lsdException w:name="List Table 6 Colorful Accent 3" w:uiPriority="51"/>
-    <w:lsdException w:name="List Table 7 Colorful Accent 3" w:uiPriority="52"/>
-    <w:lsdException w:name="List Table 1 Light Accent 4" w:uiPriority="46"/>
-    <w:lsdException w:name="List Table 2 Accent 4" w:uiPriority="47"/>
-    <w:lsdException w:name="List Table 3 Accent 4" w:uiPriority="48"/>
-    <w:lsdException w:name="List Table 4 Accent 4" w:uiPriority="49"/>
-    <w:lsdException w:name="List Table 5 Dark Accent 4" w:uiPriority="50"/>
-    <w:lsdException w:name="List Table 6 Colorful Accent 4" w:uiPriority="51"/>
-    <w:lsdException w:name="List Table 7 Colorful Accent 4" w:uiPriority="52"/>
-    <w:lsdException w:name="List Table 1 Light Accent 5" w:uiPriority="46"/>
-    <w:lsdException w:name="List Table 2 Accent 5" w:uiPriority="47"/>
-    <w:lsdException w:name="List Table 3 Accent 5" w:uiPriority="48"/>
-    <w:lsdException w:name="List Table 4 Accent 5" w:uiPriority="49"/>
-    <w:lsdException w:name="List Table 5 Dark Accent 5" w:uiPriority="50"/>
-    <w:lsdException w:name="List Table 6 Colorful Accent 5" w:uiPriority="51"/>
-    <w:lsdException w:name="List Table 7 Colorful Accent 5" w:uiPriority="52"/>
-    <w:lsdException w:name="List Table 1 Light Accent 6" w:uiPriority="46"/>
-    <w:lsdException w:name="List Table 2 Accent 6" w:uiPriority="47"/>
-    <w:lsdException w:name="List Table 3 Accent 6" w:uiPriority="48"/>
-    <w:lsdException w:name="List Table 4 Accent 6" w:uiPriority="49"/>
-    <w:lsdException w:name="List Table 5 Dark Accent 6" w:uiPriority="50"/>
-    <w:lsdException w:name="List Table 6 Colorful Accent 6" w:uiPriority="51"/>
-    <w:lsdException w:name="List Table 7 Colorful Accent 6" w:uiPriority="52"/>
+  <w:latentStyles w:defLockedState="0" w:defUIPriority="99" w:defSemiHidden="1" w:defUnhideWhenUsed="1" w:defQFormat="0" w:count="276">
+    <w:lsdException w:name="Normal" w:semiHidden="0" w:uiPriority="0" w:unhideWhenUsed="0" w:qFormat="1"/>
+    <w:lsdException w:name="heading 1" w:semiHidden="0" w:uiPriority="9" w:unhideWhenUsed="0" w:qFormat="1"/>
+    <w:lsdException w:name="heading 2" w:uiPriority="9" w:qFormat="1"/>
+    <w:lsdException w:name="heading 3" w:uiPriority="9" w:qFormat="1"/>
+    <w:lsdException w:name="heading 4" w:uiPriority="9" w:qFormat="1"/>
+    <w:lsdException w:name="heading 5" w:uiPriority="9" w:qFormat="1"/>
+    <w:lsdException w:name="heading 6" w:uiPriority="9" w:qFormat="1"/>
+    <w:lsdException w:name="heading 7" w:uiPriority="9" w:qFormat="1"/>
+    <w:lsdException w:name="heading 8" w:uiPriority="9" w:qFormat="1"/>
+    <w:lsdException w:name="heading 9" w:uiPriority="9" w:qFormat="1"/>
+    <w:lsdException w:name="toc 1" w:uiPriority="39"/>
+    <w:lsdException w:name="toc 2" w:uiPriority="39"/>
+    <w:lsdException w:name="toc 3" w:uiPriority="39"/>
+    <w:lsdException w:name="toc 4" w:uiPriority="39"/>
+    <w:lsdException w:name="toc 5" w:uiPriority="39"/>
+    <w:lsdException w:name="toc 6" w:uiPriority="39"/>
+    <w:lsdException w:name="toc 7" w:uiPriority="39"/>
+    <w:lsdException w:name="toc 8" w:uiPriority="39"/>
+    <w:lsdException w:name="toc 9" w:uiPriority="39"/>
+    <w:lsdException w:name="caption" w:uiPriority="35" w:qFormat="1"/>
+    <w:lsdException w:name="Title" w:semiHidden="0" w:uiPriority="10" w:unhideWhenUsed="0" w:qFormat="1"/>
+    <w:lsdException w:name="Default Paragraph Font" w:uiPriority="1"/>
+    <w:lsdException w:name="Subtitle" w:semiHidden="0" w:uiPriority="11" w:unhideWhenUsed="0" w:qFormat="1"/>
+    <w:lsdException w:name="Strong" w:semiHidden="0" w:uiPriority="22" w:unhideWhenUsed="0" w:qFormat="1"/>
+    <w:lsdException w:name="Emphasis" w:semiHidden="0" w:uiPriority="20" w:unhideWhenUsed="0" w:qFormat="1"/>
+    <w:lsdException w:name="Table Grid" w:semiHidden="0" w:uiPriority="39" w:unhideWhenUsed="0"/>
+    <w:lsdException w:name="Note Level 1" w:semiHidden="0" w:unhideWhenUsed="0"/>
+    <w:lsdException w:name="Note Level 2" w:semiHidden="0" w:unhideWhenUsed="0"/>
+    <w:lsdException w:name="Note Level 3" w:semiHidden="0" w:unhideWhenUsed="0"/>
+    <w:lsdException w:name="Note Level 4" w:semiHidden="0" w:unhideWhenUsed="0"/>
+    <w:lsdException w:name="Note Level 5" w:semiHidden="0" w:unhideWhenUsed="0"/>
+    <w:lsdException w:name="Note Level 6" w:semiHidden="0" w:unhideWhenUsed="0"/>
+    <w:lsdException w:name="Note Level 7" w:semiHidden="0" w:unhideWhenUsed="0"/>
+    <w:lsdException w:name="Note Level 8" w:semiHidden="0" w:unhideWhenUsed="0"/>
+    <w:lsdException w:name="Note Level 9" w:semiHidden="0" w:unhideWhenUsed="0"/>
+    <w:lsdException w:name="Placeholder Text" w:unhideWhenUsed="0"/>
+    <w:lsdException w:name="No Spacing" w:semiHidden="0" w:uiPriority="1" w:unhideWhenUsed="0" w:qFormat="1"/>
+    <w:lsdException w:name="Light Shading" w:semiHidden="0" w:uiPriority="60" w:unhideWhenUsed="0"/>
+    <w:lsdException w:name="Light List" w:semiHidden="0" w:uiPriority="61" w:unhideWhenUsed="0"/>
+    <w:lsdException w:name="Light Grid" w:semiHidden="0" w:uiPriority="62" w:unhideWhenUsed="0"/>
+    <w:lsdException w:name="Medium Shading 1" w:semiHidden="0" w:uiPriority="63" w:unhideWhenUsed="0"/>
+    <w:lsdException w:name="Medium Shading 2" w:semiHidden="0" w:uiPriority="64" w:unhideWhenUsed="0"/>
+    <w:lsdException w:name="Medium List 1" w:semiHidden="0" w:uiPriority="65" w:unhideWhenUsed="0"/>
+    <w:lsdException w:name="Medium List 2" w:semiHidden="0" w:uiPriority="66" w:unhideWhenUsed="0"/>
+    <w:lsdException w:name="Medium Grid 1" w:semiHidden="0" w:uiPriority="67" w:unhideWhenUsed="0"/>
+    <w:lsdException w:name="Medium Grid 2" w:semiHidden="0" w:uiPriority="68" w:unhideWhenUsed="0"/>
+    <w:lsdException w:name="Medium Grid 3" w:semiHidden="0" w:uiPriority="69" w:unhideWhenUsed="0"/>
+    <w:lsdException w:name="Dark List" w:semiHidden="0" w:uiPriority="70" w:unhideWhenUsed="0"/>
+    <w:lsdException w:name="Colorful Shading" w:semiHidden="0" w:uiPriority="71" w:unhideWhenUsed="0"/>
+    <w:lsdException w:name="Colorful List" w:semiHidden="0" w:uiPriority="72" w:unhideWhenUsed="0"/>
+    <w:lsdException w:name="Colorful Grid" w:semiHidden="0" w:uiPriority="73" w:unhideWhenUsed="0"/>
+    <w:lsdException w:name="Light Shading Accent 1" w:semiHidden="0" w:uiPriority="60" w:unhideWhenUsed="0"/>
+    <w:lsdException w:name="Light List Accent 1" w:semiHidden="0" w:uiPriority="61" w:unhideWhenUsed="0"/>
+    <w:lsdException w:name="Light Grid Accent 1" w:semiHidden="0" w:uiPriority="62" w:unhideWhenUsed="0"/>
+    <w:lsdException w:name="Medium Shading 1 Accent 1" w:semiHidden="0" w:uiPriority="63" w:unhideWhenUsed="0"/>
+    <w:lsdException w:name="Medium Shading 2 Accent 1" w:semiHidden="0" w:uiPriority="64" w:unhideWhenUsed="0"/>
+    <w:lsdException w:name="Medium List 1 Accent 1" w:semiHidden="0" w:uiPriority="65" w:unhideWhenUsed="0"/>
+    <w:lsdException w:name="Revision" w:unhideWhenUsed="0"/>
+    <w:lsdException w:name="List Paragraph" w:semiHidden="0" w:uiPriority="34" w:unhideWhenUsed="0" w:qFormat="1"/>
+    <w:lsdException w:name="Quote" w:semiHidden="0" w:uiPriority="29" w:unhideWhenUsed="0" w:qFormat="1"/>
+    <w:lsdException w:name="Intense Quote" w:semiHidden="0" w:uiPriority="30" w:unhideWhenUsed="0" w:qFormat="1"/>
+    <w:lsdException w:name="Medium List 2 Accent 1" w:semiHidden="0" w:uiPriority="66" w:unhideWhenUsed="0"/>
+    <w:lsdException w:name="Medium Grid 1 Accent 1" w:semiHidden="0" w:uiPriority="67" w:unhideWhenUsed="0"/>
+    <w:lsdException w:name="Medium Grid 2 Accent 1" w:semiHidden="0" w:uiPriority="68" w:unhideWhenUsed="0"/>
+    <w:lsdException w:name="Medium Grid 3 Accent 1" w:semiHidden="0" w:uiPriority="69" w:unhideWhenUsed="0"/>
+    <w:lsdException w:name="Dark List Accent 1" w:semiHidden="0" w:uiPriority="70" w:unhideWhenUsed="0"/>
+    <w:lsdException w:name="Colorful Shading Accent 1" w:semiHidden="0" w:uiPriority="71" w:unhideWhenUsed="0"/>
+    <w:lsdException w:name="Colorful List Accent 1" w:semiHidden="0" w:uiPriority="72" w:unhideWhenUsed="0"/>
+    <w:lsdException w:name="Colorful Grid Accent 1" w:semiHidden="0" w:uiPriority="73" w:unhideWhenUsed="0"/>
+    <w:lsdException w:name="Light Shading Accent 2" w:semiHidden="0" w:uiPriority="60" w:unhideWhenUsed="0"/>
+    <w:lsdException w:name="Light List Accent 2" w:semiHidden="0" w:uiPriority="61" w:unhideWhenUsed="0"/>
+    <w:lsdException w:name="Light Grid Accent 2" w:semiHidden="0" w:uiPriority="62" w:unhideWhenUsed="0"/>
+    <w:lsdException w:name="Medium Shading 1 Accent 2" w:semiHidden="0" w:uiPriority="63" w:unhideWhenUsed="0"/>
+    <w:lsdException w:name="Medium Shading 2 Accent 2" w:semiHidden="0" w:uiPriority="64" w:unhideWhenUsed="0"/>
+    <w:lsdException w:name="Medium List 1 Accent 2" w:semiHidden="0" w:uiPriority="65" w:unhideWhenUsed="0"/>
+    <w:lsdException w:name="Medium List 2 Accent 2" w:semiHidden="0" w:uiPriority="66" w:unhideWhenUsed="0"/>
+    <w:lsdException w:name="Medium Grid 1 Accent 2" w:semiHidden="0" w:uiPriority="67" w:unhideWhenUsed="0"/>
+    <w:lsdException w:name="Medium Grid 2 Accent 2" w:semiHidden="0" w:uiPriority="68" w:unhideWhenUsed="0"/>
+    <w:lsdException w:name="Medium Grid 3 Accent 2" w:semiHidden="0" w:uiPriority="69" w:unhideWhenUsed="0"/>
+    <w:lsdException w:name="Dark List Accent 2" w:semiHidden="0" w:uiPriority="70" w:unhideWhenUsed="0"/>
+    <w:lsdException w:name="Colorful Shading Accent 2" w:semiHidden="0" w:uiPriority="71" w:unhideWhenUsed="0"/>
+    <w:lsdException w:name="Colorful List Accent 2" w:semiHidden="0" w:uiPriority="72" w:unhideWhenUsed="0"/>
+    <w:lsdException w:name="Colorful Grid Accent 2" w:semiHidden="0" w:uiPriority="73" w:unhideWhenUsed="0"/>
+    <w:lsdException w:name="Light Shading Accent 3" w:semiHidden="0" w:uiPriority="60" w:unhideWhenUsed="0"/>
+    <w:lsdException w:name="Light List Accent 3" w:semiHidden="0" w:uiPriority="61" w:unhideWhenUsed="0"/>
+    <w:lsdException w:name="Light Grid Accent 3" w:semiHidden="0" w:uiPriority="62" w:unhideWhenUsed="0"/>
+    <w:lsdException w:name="Medium Shading 1 Accent 3" w:semiHidden="0" w:uiPriority="63" w:unhideWhenUsed="0"/>
+    <w:lsdException w:name="Medium Shading 2 Accent 3" w:semiHidden="0" w:uiPriority="64" w:unhideWhenUsed="0"/>
+    <w:lsdException w:name="Medium List 1 Accent 3" w:semiHidden="0" w:uiPriority="65" w:unhideWhenUsed="0"/>
+    <w:lsdException w:name="Medium List 2 Accent 3" w:semiHidden="0" w:uiPriority="66" w:unhideWhenUsed="0"/>
+    <w:lsdException w:name="Medium Grid 1 Accent 3" w:semiHidden="0" w:uiPriority="67" w:unhideWhenUsed="0"/>
+    <w:lsdException w:name="Medium Grid 2 Accent 3" w:semiHidden="0" w:uiPriority="68" w:unhideWhenUsed="0"/>
+    <w:lsdException w:name="Medium Grid 3 Accent 3" w:semiHidden="0" w:uiPriority="69" w:unhideWhenUsed="0"/>
+    <w:lsdException w:name="Dark List Accent 3" w:semiHidden="0" w:uiPriority="70" w:unhideWhenUsed="0"/>
+    <w:lsdException w:name="Colorful Shading Accent 3" w:semiHidden="0" w:uiPriority="71" w:unhideWhenUsed="0"/>
+    <w:lsdException w:name="Colorful List Accent 3" w:semiHidden="0" w:uiPriority="72" w:unhideWhenUsed="0"/>
+    <w:lsdException w:name="Colorful Grid Accent 3" w:semiHidden="0" w:uiPriority="73" w:unhideWhenUsed="0"/>
+    <w:lsdException w:name="Light Shading Accent 4" w:semiHidden="0" w:uiPriority="60" w:unhideWhenUsed="0"/>
+    <w:lsdException w:name="Light List Accent 4" w:semiHidden="0" w:uiPriority="61" w:unhideWhenUsed="0"/>
+    <w:lsdException w:name="Light Grid Accent 4" w:semiHidden="0" w:uiPriority="62" w:unhideWhenUsed="0"/>
+    <w:lsdException w:name="Medium Shading 1 Accent 4" w:semiHidden="0" w:uiPriority="63" w:unhideWhenUsed="0"/>
+    <w:lsdException w:name="Medium Shading 2 Accent 4" w:semiHidden="0" w:uiPriority="64" w:unhideWhenUsed="0"/>
+    <w:lsdException w:name="Medium List 1 Accent 4" w:semiHidden="0" w:uiPriority="65" w:unhideWhenUsed="0"/>
+    <w:lsdException w:name="Medium List 2 Accent 4" w:semiHidden="0" w:uiPriority="66" w:unhideWhenUsed="0"/>
+    <w:lsdException w:name="Medium Grid 1 Accent 4" w:semiHidden="0" w:uiPriority="67" w:unhideWhenUsed="0"/>
+    <w:lsdException w:name="Medium Grid 2 Accent 4" w:semiHidden="0" w:uiPriority="68" w:unhideWhenUsed="0"/>
+    <w:lsdException w:name="Medium Grid 3 Accent 4" w:semiHidden="0" w:uiPriority="69" w:unhideWhenUsed="0"/>
+    <w:lsdException w:name="Dark List Accent 4" w:semiHidden="0" w:uiPriority="70" w:unhideWhenUsed="0"/>
+    <w:lsdException w:name="Colorful Shading Accent 4" w:semiHidden="0" w:uiPriority="71" w:unhideWhenUsed="0"/>
+    <w:lsdException w:name="Colorful List Accent 4" w:semiHidden="0" w:uiPriority="72" w:unhideWhenUsed="0"/>
+    <w:lsdException w:name="Colorful Grid Accent 4" w:semiHidden="0" w:uiPriority="73" w:unhideWhenUsed="0"/>
+    <w:lsdException w:name="Light Shading Accent 5" w:semiHidden="0" w:uiPriority="60" w:unhideWhenUsed="0"/>
+    <w:lsdException w:name="Light List Accent 5" w:semiHidden="0" w:uiPriority="61" w:unhideWhenUsed="0"/>
+    <w:lsdException w:name="Light Grid Accent 5" w:semiHidden="0" w:uiPriority="62" w:unhideWhenUsed="0"/>
+    <w:lsdException w:name="Medium Shading 1 Accent 5" w:semiHidden="0" w:uiPriority="63" w:unhideWhenUsed="0"/>
+    <w:lsdException w:name="Medium Shading 2 Accent 5" w:semiHidden="0" w:uiPriority="64" w:unhideWhenUsed="0"/>
+    <w:lsdException w:name="Medium List 1 Accent 5" w:semiHidden="0" w:uiPriority="65" w:unhideWhenUsed="0"/>
+    <w:lsdException w:name="Medium List 2 Accent 5" w:semiHidden="0" w:uiPriority="66" w:unhideWhenUsed="0"/>
+    <w:lsdException w:name="Medium Grid 1 Accent 5" w:semiHidden="0" w:uiPriority="67" w:unhideWhenUsed="0"/>
+    <w:lsdException w:name="Medium Grid 2 Accent 5" w:semiHidden="0" w:uiPriority="68" w:unhideWhenUsed="0"/>
+    <w:lsdException w:name="Medium Grid 3 Accent 5" w:semiHidden="0" w:uiPriority="69" w:unhideWhenUsed="0"/>
+    <w:lsdException w:name="Dark List Accent 5" w:semiHidden="0" w:uiPriority="70" w:unhideWhenUsed="0"/>
+    <w:lsdException w:name="Colorful Shading Accent 5" w:semiHidden="0" w:uiPriority="71" w:unhideWhenUsed="0"/>
+    <w:lsdException w:name="Colorful List Accent 5" w:semiHidden="0" w:uiPriority="72" w:unhideWhenUsed="0"/>
+    <w:lsdException w:name="Colorful Grid Accent 5" w:semiHidden="0" w:uiPriority="73" w:unhideWhenUsed="0"/>
+    <w:lsdException w:name="Light Shading Accent 6" w:semiHidden="0" w:uiPriority="60" w:unhideWhenUsed="0"/>
+    <w:lsdException w:name="Light List Accent 6" w:semiHidden="0" w:uiPriority="61" w:unhideWhenUsed="0"/>
+    <w:lsdException w:name="Light Grid Accent 6" w:semiHidden="0" w:uiPriority="62" w:unhideWhenUsed="0"/>
+    <w:lsdException w:name="Medium Shading 1 Accent 6" w:semiHidden="0" w:uiPriority="63" w:unhideWhenUsed="0"/>
+    <w:lsdException w:name="Medium Shading 2 Accent 6" w:semiHidden="0" w:uiPriority="64" w:unhideWhenUsed="0"/>
+    <w:lsdException w:name="Medium List 1 Accent 6" w:semiHidden="0" w:uiPriority="65" w:unhideWhenUsed="0"/>
+    <w:lsdException w:name="Medium List 2 Accent 6" w:semiHidden="0" w:uiPriority="66" w:unhideWhenUsed="0"/>
+    <w:lsdException w:name="Medium Grid 1 Accent 6" w:semiHidden="0" w:uiPriority="67" w:unhideWhenUsed="0"/>
+    <w:lsdException w:name="Medium Grid 2 Accent 6" w:semiHidden="0" w:uiPriority="68" w:unhideWhenUsed="0"/>
+    <w:lsdException w:name="Medium Grid 3 Accent 6" w:semiHidden="0" w:uiPriority="69" w:unhideWhenUsed="0"/>
+    <w:lsdException w:name="Dark List Accent 6" w:semiHidden="0" w:uiPriority="70" w:unhideWhenUsed="0"/>
+    <w:lsdException w:name="Colorful Shading Accent 6" w:semiHidden="0" w:uiPriority="71" w:unhideWhenUsed="0"/>
+    <w:lsdException w:name="Colorful List Accent 6" w:semiHidden="0" w:uiPriority="72" w:unhideWhenUsed="0"/>
+    <w:lsdException w:name="Colorful Grid Accent 6" w:semiHidden="0" w:uiPriority="73" w:unhideWhenUsed="0"/>
+    <w:lsdException w:name="Subtle Emphasis" w:semiHidden="0" w:uiPriority="19" w:unhideWhenUsed="0" w:qFormat="1"/>
+    <w:lsdException w:name="Intense Emphasis" w:semiHidden="0" w:uiPriority="21" w:unhideWhenUsed="0" w:qFormat="1"/>
+    <w:lsdException w:name="Subtle Reference" w:semiHidden="0" w:uiPriority="31" w:unhideWhenUsed="0" w:qFormat="1"/>
+    <w:lsdException w:name="Intense Reference" w:semiHidden="0" w:uiPriority="32" w:unhideWhenUsed="0" w:qFormat="1"/>
+    <w:lsdException w:name="Book Title" w:semiHidden="0" w:uiPriority="33" w:unhideWhenUsed="0" w:qFormat="1"/>
+    <w:lsdException w:name="Bibliography" w:uiPriority="37"/>
+    <w:lsdException w:name="TOC Heading" w:uiPriority="39" w:qFormat="1"/>
   </w:latentStyles>
   <w:style w:type="paragraph" w:default="1" w:styleId="Normal">
     <w:name w:val="Normal"/>
     <w:qFormat/>
   </w:style>
-  <w:style w:type="paragraph" w:styleId="Heading1">
+  <w:style w:type="paragraph" w:styleId="Ttulo1">
     <w:name w:val="heading 1"/>
     <w:basedOn w:val="Normal"/>
     <w:next w:val="Normal"/>
-    <w:link w:val="Heading1Char"/>
+    <w:link w:val="Ttulo1Car"/>
     <w:uiPriority w:val="9"/>
     <w:qFormat/>
     <w:rsid w:val="00297DD8"/>
@@ -1096,11 +1010,11 @@
       <w:szCs w:val="32"/>
     </w:rPr>
   </w:style>
-  <w:style w:type="paragraph" w:styleId="Heading2">
+  <w:style w:type="paragraph" w:styleId="Ttulo2">
     <w:name w:val="heading 2"/>
     <w:basedOn w:val="Normal"/>
     <w:next w:val="Normal"/>
-    <w:link w:val="Heading2Char"/>
+    <w:link w:val="Ttulo2Car"/>
     <w:uiPriority w:val="9"/>
     <w:unhideWhenUsed/>
     <w:qFormat/>
@@ -1118,11 +1032,11 @@
       <w:szCs w:val="26"/>
     </w:rPr>
   </w:style>
-  <w:style w:type="paragraph" w:styleId="Heading3">
+  <w:style w:type="paragraph" w:styleId="Ttulo3">
     <w:name w:val="heading 3"/>
     <w:basedOn w:val="Normal"/>
     <w:next w:val="Normal"/>
-    <w:link w:val="Heading3Char"/>
+    <w:link w:val="Ttulo3Car"/>
     <w:uiPriority w:val="9"/>
     <w:unhideWhenUsed/>
     <w:qFormat/>
@@ -1140,11 +1054,11 @@
       <w:szCs w:val="24"/>
     </w:rPr>
   </w:style>
-  <w:style w:type="paragraph" w:styleId="Heading4">
+  <w:style w:type="paragraph" w:styleId="Ttulo4">
     <w:name w:val="heading 4"/>
     <w:basedOn w:val="Normal"/>
     <w:next w:val="Normal"/>
-    <w:link w:val="Heading4Char"/>
+    <w:link w:val="Ttulo4Car"/>
     <w:uiPriority w:val="9"/>
     <w:unhideWhenUsed/>
     <w:qFormat/>
@@ -1162,13 +1076,13 @@
       <w:color w:val="2E74B5" w:themeColor="accent1" w:themeShade="BF"/>
     </w:rPr>
   </w:style>
-  <w:style w:type="character" w:default="1" w:styleId="DefaultParagraphFont">
+  <w:style w:type="character" w:default="1" w:styleId="Fuentedeprrafopredeter">
     <w:name w:val="Default Paragraph Font"/>
     <w:uiPriority w:val="1"/>
     <w:semiHidden/>
     <w:unhideWhenUsed/>
   </w:style>
-  <w:style w:type="table" w:default="1" w:styleId="TableNormal">
+  <w:style w:type="table" w:default="1" w:styleId="Tablanormal">
     <w:name w:val="Normal Table"/>
     <w:uiPriority w:val="99"/>
     <w:semiHidden/>
@@ -1183,17 +1097,17 @@
       </w:tblCellMar>
     </w:tblPr>
   </w:style>
-  <w:style w:type="numbering" w:default="1" w:styleId="NoList">
+  <w:style w:type="numbering" w:default="1" w:styleId="Sinlista">
     <w:name w:val="No List"/>
     <w:uiPriority w:val="99"/>
     <w:semiHidden/>
     <w:unhideWhenUsed/>
   </w:style>
-  <w:style w:type="paragraph" w:styleId="Title">
+  <w:style w:type="paragraph" w:styleId="Ttulo">
     <w:name w:val="Title"/>
     <w:basedOn w:val="Normal"/>
     <w:next w:val="Normal"/>
-    <w:link w:val="TitleChar"/>
+    <w:link w:val="TtuloCar"/>
     <w:uiPriority w:val="10"/>
     <w:qFormat/>
     <w:rsid w:val="00297DD8"/>
@@ -1209,10 +1123,10 @@
       <w:szCs w:val="56"/>
     </w:rPr>
   </w:style>
-  <w:style w:type="character" w:customStyle="1" w:styleId="TitleChar">
-    <w:name w:val="Title Char"/>
-    <w:basedOn w:val="DefaultParagraphFont"/>
-    <w:link w:val="Title"/>
+  <w:style w:type="character" w:customStyle="1" w:styleId="TtuloCar">
+    <w:name w:val="Título Car"/>
+    <w:basedOn w:val="Fuentedeprrafopredeter"/>
+    <w:link w:val="Ttulo"/>
     <w:uiPriority w:val="10"/>
     <w:rsid w:val="00297DD8"/>
     <w:rPr>
@@ -1223,10 +1137,10 @@
       <w:szCs w:val="56"/>
     </w:rPr>
   </w:style>
-  <w:style w:type="character" w:customStyle="1" w:styleId="Heading1Char">
-    <w:name w:val="Heading 1 Char"/>
-    <w:basedOn w:val="DefaultParagraphFont"/>
-    <w:link w:val="Heading1"/>
+  <w:style w:type="character" w:customStyle="1" w:styleId="Ttulo1Car">
+    <w:name w:val="Título 1 Car"/>
+    <w:basedOn w:val="Fuentedeprrafopredeter"/>
+    <w:link w:val="Ttulo1"/>
     <w:uiPriority w:val="9"/>
     <w:rsid w:val="00297DD8"/>
     <w:rPr>
@@ -1236,10 +1150,10 @@
       <w:szCs w:val="32"/>
     </w:rPr>
   </w:style>
-  <w:style w:type="character" w:customStyle="1" w:styleId="Heading2Char">
-    <w:name w:val="Heading 2 Char"/>
-    <w:basedOn w:val="DefaultParagraphFont"/>
-    <w:link w:val="Heading2"/>
+  <w:style w:type="character" w:customStyle="1" w:styleId="Ttulo2Car">
+    <w:name w:val="Título 2 Car"/>
+    <w:basedOn w:val="Fuentedeprrafopredeter"/>
+    <w:link w:val="Ttulo2"/>
     <w:uiPriority w:val="9"/>
     <w:rsid w:val="00297DD8"/>
     <w:rPr>
@@ -1249,10 +1163,10 @@
       <w:szCs w:val="26"/>
     </w:rPr>
   </w:style>
-  <w:style w:type="character" w:customStyle="1" w:styleId="Heading3Char">
-    <w:name w:val="Heading 3 Char"/>
-    <w:basedOn w:val="DefaultParagraphFont"/>
-    <w:link w:val="Heading3"/>
+  <w:style w:type="character" w:customStyle="1" w:styleId="Ttulo3Car">
+    <w:name w:val="Título 3 Car"/>
+    <w:basedOn w:val="Fuentedeprrafopredeter"/>
+    <w:link w:val="Ttulo3"/>
     <w:uiPriority w:val="9"/>
     <w:rsid w:val="00297DD8"/>
     <w:rPr>
@@ -1262,10 +1176,10 @@
       <w:szCs w:val="24"/>
     </w:rPr>
   </w:style>
-  <w:style w:type="character" w:customStyle="1" w:styleId="Heading4Char">
-    <w:name w:val="Heading 4 Char"/>
-    <w:basedOn w:val="DefaultParagraphFont"/>
-    <w:link w:val="Heading4"/>
+  <w:style w:type="character" w:customStyle="1" w:styleId="Ttulo4Car">
+    <w:name w:val="Título 4 Car"/>
+    <w:basedOn w:val="Fuentedeprrafopredeter"/>
+    <w:link w:val="Ttulo4"/>
     <w:uiPriority w:val="9"/>
     <w:rsid w:val="00297DD8"/>
     <w:rPr>
@@ -1275,7 +1189,7 @@
       <w:color w:val="2E74B5" w:themeColor="accent1" w:themeShade="BF"/>
     </w:rPr>
   </w:style>
-  <w:style w:type="paragraph" w:styleId="ListParagraph">
+  <w:style w:type="paragraph" w:styleId="Prrafodelista">
     <w:name w:val="List Paragraph"/>
     <w:basedOn w:val="Normal"/>
     <w:uiPriority w:val="34"/>
@@ -1288,12 +1202,412 @@
   </w:style>
   <w:style w:type="character" w:customStyle="1" w:styleId="apple-converted-space">
     <w:name w:val="apple-converted-space"/>
-    <w:basedOn w:val="DefaultParagraphFont"/>
+    <w:basedOn w:val="Fuentedeprrafopredeter"/>
     <w:rsid w:val="001477B7"/>
   </w:style>
-  <w:style w:type="character" w:styleId="Hyperlink">
+  <w:style w:type="character" w:styleId="Hipervnculo">
     <w:name w:val="Hyperlink"/>
-    <w:basedOn w:val="DefaultParagraphFont"/>
+    <w:basedOn w:val="Fuentedeprrafopredeter"/>
+    <w:uiPriority w:val="99"/>
+    <w:semiHidden/>
+    <w:unhideWhenUsed/>
+    <w:rsid w:val="001477B7"/>
+    <w:rPr>
+      <w:color w:val="0000FF"/>
+      <w:u w:val="single"/>
+    </w:rPr>
+  </w:style>
+</w:styles>
+</file>
+
+<file path=word/stylesWithEffects.xml><?xml version="1.0" encoding="utf-8"?>
+<w:styles xmlns:wpc="http://schemas.microsoft.com/office/word/2010/wordprocessingCanvas" xmlns:mo="http://schemas.microsoft.com/office/mac/office/2008/main" xmlns:mc="http://schemas.openxmlformats.org/markup-compatibility/2006" xmlns:mv="urn:schemas-microsoft-com:mac:vml" xmlns:o="urn:schemas-microsoft-com:office:office" xmlns:r="http://schemas.openxmlformats.org/officeDocument/2006/relationships" xmlns:m="http://schemas.openxmlformats.org/officeDocument/2006/math" xmlns:v="urn:schemas-microsoft-com:vml" xmlns:wp14="http://schemas.microsoft.com/office/word/2010/wordprocessingDrawing" xmlns:wp="http://schemas.openxmlformats.org/drawingml/2006/wordprocessingDrawing" xmlns:w10="urn:schemas-microsoft-com:office:word" xmlns:w="http://schemas.openxmlformats.org/wordprocessingml/2006/main" xmlns:w14="http://schemas.microsoft.com/office/word/2010/wordml" xmlns:wpg="http://schemas.microsoft.com/office/word/2010/wordprocessingGroup" xmlns:wpi="http://schemas.microsoft.com/office/word/2010/wordprocessingInk" xmlns:wne="http://schemas.microsoft.com/office/word/2006/wordml" xmlns:wps="http://schemas.microsoft.com/office/word/2010/wordprocessingShape" mc:Ignorable="w14 wp14">
+  <w:docDefaults>
+    <w:rPrDefault>
+      <w:rPr>
+        <w:rFonts w:asciiTheme="minorHAnsi" w:eastAsiaTheme="minorEastAsia" w:hAnsiTheme="minorHAnsi" w:cstheme="minorBidi"/>
+        <w:sz w:val="22"/>
+        <w:szCs w:val="22"/>
+        <w:lang w:val="es-MX" w:eastAsia="ja-JP" w:bidi="ar-SA"/>
+      </w:rPr>
+    </w:rPrDefault>
+    <w:pPrDefault>
+      <w:pPr>
+        <w:spacing w:after="160" w:line="259" w:lineRule="auto"/>
+      </w:pPr>
+    </w:pPrDefault>
+  </w:docDefaults>
+  <w:latentStyles w:defLockedState="0" w:defUIPriority="99" w:defSemiHidden="1" w:defUnhideWhenUsed="1" w:defQFormat="0" w:count="276">
+    <w:lsdException w:name="Normal" w:semiHidden="0" w:uiPriority="0" w:unhideWhenUsed="0" w:qFormat="1"/>
+    <w:lsdException w:name="heading 1" w:semiHidden="0" w:uiPriority="9" w:unhideWhenUsed="0" w:qFormat="1"/>
+    <w:lsdException w:name="heading 2" w:uiPriority="9" w:qFormat="1"/>
+    <w:lsdException w:name="heading 3" w:uiPriority="9" w:qFormat="1"/>
+    <w:lsdException w:name="heading 4" w:uiPriority="9" w:qFormat="1"/>
+    <w:lsdException w:name="heading 5" w:uiPriority="9" w:qFormat="1"/>
+    <w:lsdException w:name="heading 6" w:uiPriority="9" w:qFormat="1"/>
+    <w:lsdException w:name="heading 7" w:uiPriority="9" w:qFormat="1"/>
+    <w:lsdException w:name="heading 8" w:uiPriority="9" w:qFormat="1"/>
+    <w:lsdException w:name="heading 9" w:uiPriority="9" w:qFormat="1"/>
+    <w:lsdException w:name="toc 1" w:uiPriority="39"/>
+    <w:lsdException w:name="toc 2" w:uiPriority="39"/>
+    <w:lsdException w:name="toc 3" w:uiPriority="39"/>
+    <w:lsdException w:name="toc 4" w:uiPriority="39"/>
+    <w:lsdException w:name="toc 5" w:uiPriority="39"/>
+    <w:lsdException w:name="toc 6" w:uiPriority="39"/>
+    <w:lsdException w:name="toc 7" w:uiPriority="39"/>
+    <w:lsdException w:name="toc 8" w:uiPriority="39"/>
+    <w:lsdException w:name="toc 9" w:uiPriority="39"/>
+    <w:lsdException w:name="caption" w:uiPriority="35" w:qFormat="1"/>
+    <w:lsdException w:name="Title" w:semiHidden="0" w:uiPriority="10" w:unhideWhenUsed="0" w:qFormat="1"/>
+    <w:lsdException w:name="Default Paragraph Font" w:uiPriority="1"/>
+    <w:lsdException w:name="Subtitle" w:semiHidden="0" w:uiPriority="11" w:unhideWhenUsed="0" w:qFormat="1"/>
+    <w:lsdException w:name="Strong" w:semiHidden="0" w:uiPriority="22" w:unhideWhenUsed="0" w:qFormat="1"/>
+    <w:lsdException w:name="Emphasis" w:semiHidden="0" w:uiPriority="20" w:unhideWhenUsed="0" w:qFormat="1"/>
+    <w:lsdException w:name="Table Grid" w:semiHidden="0" w:uiPriority="39" w:unhideWhenUsed="0"/>
+    <w:lsdException w:name="Note Level 1" w:semiHidden="0" w:unhideWhenUsed="0"/>
+    <w:lsdException w:name="Note Level 2" w:semiHidden="0" w:unhideWhenUsed="0"/>
+    <w:lsdException w:name="Note Level 3" w:semiHidden="0" w:unhideWhenUsed="0"/>
+    <w:lsdException w:name="Note Level 4" w:semiHidden="0" w:unhideWhenUsed="0"/>
+    <w:lsdException w:name="Note Level 5" w:semiHidden="0" w:unhideWhenUsed="0"/>
+    <w:lsdException w:name="Note Level 6" w:semiHidden="0" w:unhideWhenUsed="0"/>
+    <w:lsdException w:name="Note Level 7" w:semiHidden="0" w:unhideWhenUsed="0"/>
+    <w:lsdException w:name="Note Level 8" w:semiHidden="0" w:unhideWhenUsed="0"/>
+    <w:lsdException w:name="Note Level 9" w:semiHidden="0" w:unhideWhenUsed="0"/>
+    <w:lsdException w:name="Placeholder Text" w:unhideWhenUsed="0"/>
+    <w:lsdException w:name="No Spacing" w:semiHidden="0" w:uiPriority="1" w:unhideWhenUsed="0" w:qFormat="1"/>
+    <w:lsdException w:name="Light Shading" w:semiHidden="0" w:uiPriority="60" w:unhideWhenUsed="0"/>
+    <w:lsdException w:name="Light List" w:semiHidden="0" w:uiPriority="61" w:unhideWhenUsed="0"/>
+    <w:lsdException w:name="Light Grid" w:semiHidden="0" w:uiPriority="62" w:unhideWhenUsed="0"/>
+    <w:lsdException w:name="Medium Shading 1" w:semiHidden="0" w:uiPriority="63" w:unhideWhenUsed="0"/>
+    <w:lsdException w:name="Medium Shading 2" w:semiHidden="0" w:uiPriority="64" w:unhideWhenUsed="0"/>
+    <w:lsdException w:name="Medium List 1" w:semiHidden="0" w:uiPriority="65" w:unhideWhenUsed="0"/>
+    <w:lsdException w:name="Medium List 2" w:semiHidden="0" w:uiPriority="66" w:unhideWhenUsed="0"/>
+    <w:lsdException w:name="Medium Grid 1" w:semiHidden="0" w:uiPriority="67" w:unhideWhenUsed="0"/>
+    <w:lsdException w:name="Medium Grid 2" w:semiHidden="0" w:uiPriority="68" w:unhideWhenUsed="0"/>
+    <w:lsdException w:name="Medium Grid 3" w:semiHidden="0" w:uiPriority="69" w:unhideWhenUsed="0"/>
+    <w:lsdException w:name="Dark List" w:semiHidden="0" w:uiPriority="70" w:unhideWhenUsed="0"/>
+    <w:lsdException w:name="Colorful Shading" w:semiHidden="0" w:uiPriority="71" w:unhideWhenUsed="0"/>
+    <w:lsdException w:name="Colorful List" w:semiHidden="0" w:uiPriority="72" w:unhideWhenUsed="0"/>
+    <w:lsdException w:name="Colorful Grid" w:semiHidden="0" w:uiPriority="73" w:unhideWhenUsed="0"/>
+    <w:lsdException w:name="Light Shading Accent 1" w:semiHidden="0" w:uiPriority="60" w:unhideWhenUsed="0"/>
+    <w:lsdException w:name="Light List Accent 1" w:semiHidden="0" w:uiPriority="61" w:unhideWhenUsed="0"/>
+    <w:lsdException w:name="Light Grid Accent 1" w:semiHidden="0" w:uiPriority="62" w:unhideWhenUsed="0"/>
+    <w:lsdException w:name="Medium Shading 1 Accent 1" w:semiHidden="0" w:uiPriority="63" w:unhideWhenUsed="0"/>
+    <w:lsdException w:name="Medium Shading 2 Accent 1" w:semiHidden="0" w:uiPriority="64" w:unhideWhenUsed="0"/>
+    <w:lsdException w:name="Medium List 1 Accent 1" w:semiHidden="0" w:uiPriority="65" w:unhideWhenUsed="0"/>
+    <w:lsdException w:name="Revision" w:unhideWhenUsed="0"/>
+    <w:lsdException w:name="List Paragraph" w:semiHidden="0" w:uiPriority="34" w:unhideWhenUsed="0" w:qFormat="1"/>
+    <w:lsdException w:name="Quote" w:semiHidden="0" w:uiPriority="29" w:unhideWhenUsed="0" w:qFormat="1"/>
+    <w:lsdException w:name="Intense Quote" w:semiHidden="0" w:uiPriority="30" w:unhideWhenUsed="0" w:qFormat="1"/>
+    <w:lsdException w:name="Medium List 2 Accent 1" w:semiHidden="0" w:uiPriority="66" w:unhideWhenUsed="0"/>
+    <w:lsdException w:name="Medium Grid 1 Accent 1" w:semiHidden="0" w:uiPriority="67" w:unhideWhenUsed="0"/>
+    <w:lsdException w:name="Medium Grid 2 Accent 1" w:semiHidden="0" w:uiPriority="68" w:unhideWhenUsed="0"/>
+    <w:lsdException w:name="Medium Grid 3 Accent 1" w:semiHidden="0" w:uiPriority="69" w:unhideWhenUsed="0"/>
+    <w:lsdException w:name="Dark List Accent 1" w:semiHidden="0" w:uiPriority="70" w:unhideWhenUsed="0"/>
+    <w:lsdException w:name="Colorful Shading Accent 1" w:semiHidden="0" w:uiPriority="71" w:unhideWhenUsed="0"/>
+    <w:lsdException w:name="Colorful List Accent 1" w:semiHidden="0" w:uiPriority="72" w:unhideWhenUsed="0"/>
+    <w:lsdException w:name="Colorful Grid Accent 1" w:semiHidden="0" w:uiPriority="73" w:unhideWhenUsed="0"/>
+    <w:lsdException w:name="Light Shading Accent 2" w:semiHidden="0" w:uiPriority="60" w:unhideWhenUsed="0"/>
+    <w:lsdException w:name="Light List Accent 2" w:semiHidden="0" w:uiPriority="61" w:unhideWhenUsed="0"/>
+    <w:lsdException w:name="Light Grid Accent 2" w:semiHidden="0" w:uiPriority="62" w:unhideWhenUsed="0"/>
+    <w:lsdException w:name="Medium Shading 1 Accent 2" w:semiHidden="0" w:uiPriority="63" w:unhideWhenUsed="0"/>
+    <w:lsdException w:name="Medium Shading 2 Accent 2" w:semiHidden="0" w:uiPriority="64" w:unhideWhenUsed="0"/>
+    <w:lsdException w:name="Medium List 1 Accent 2" w:semiHidden="0" w:uiPriority="65" w:unhideWhenUsed="0"/>
+    <w:lsdException w:name="Medium List 2 Accent 2" w:semiHidden="0" w:uiPriority="66" w:unhideWhenUsed="0"/>
+    <w:lsdException w:name="Medium Grid 1 Accent 2" w:semiHidden="0" w:uiPriority="67" w:unhideWhenUsed="0"/>
+    <w:lsdException w:name="Medium Grid 2 Accent 2" w:semiHidden="0" w:uiPriority="68" w:unhideWhenUsed="0"/>
+    <w:lsdException w:name="Medium Grid 3 Accent 2" w:semiHidden="0" w:uiPriority="69" w:unhideWhenUsed="0"/>
+    <w:lsdException w:name="Dark List Accent 2" w:semiHidden="0" w:uiPriority="70" w:unhideWhenUsed="0"/>
+    <w:lsdException w:name="Colorful Shading Accent 2" w:semiHidden="0" w:uiPriority="71" w:unhideWhenUsed="0"/>
+    <w:lsdException w:name="Colorful List Accent 2" w:semiHidden="0" w:uiPriority="72" w:unhideWhenUsed="0"/>
+    <w:lsdException w:name="Colorful Grid Accent 2" w:semiHidden="0" w:uiPriority="73" w:unhideWhenUsed="0"/>
+    <w:lsdException w:name="Light Shading Accent 3" w:semiHidden="0" w:uiPriority="60" w:unhideWhenUsed="0"/>
+    <w:lsdException w:name="Light List Accent 3" w:semiHidden="0" w:uiPriority="61" w:unhideWhenUsed="0"/>
+    <w:lsdException w:name="Light Grid Accent 3" w:semiHidden="0" w:uiPriority="62" w:unhideWhenUsed="0"/>
+    <w:lsdException w:name="Medium Shading 1 Accent 3" w:semiHidden="0" w:uiPriority="63" w:unhideWhenUsed="0"/>
+    <w:lsdException w:name="Medium Shading 2 Accent 3" w:semiHidden="0" w:uiPriority="64" w:unhideWhenUsed="0"/>
+    <w:lsdException w:name="Medium List 1 Accent 3" w:semiHidden="0" w:uiPriority="65" w:unhideWhenUsed="0"/>
+    <w:lsdException w:name="Medium List 2 Accent 3" w:semiHidden="0" w:uiPriority="66" w:unhideWhenUsed="0"/>
+    <w:lsdException w:name="Medium Grid 1 Accent 3" w:semiHidden="0" w:uiPriority="67" w:unhideWhenUsed="0"/>
+    <w:lsdException w:name="Medium Grid 2 Accent 3" w:semiHidden="0" w:uiPriority="68" w:unhideWhenUsed="0"/>
+    <w:lsdException w:name="Medium Grid 3 Accent 3" w:semiHidden="0" w:uiPriority="69" w:unhideWhenUsed="0"/>
+    <w:lsdException w:name="Dark List Accent 3" w:semiHidden="0" w:uiPriority="70" w:unhideWhenUsed="0"/>
+    <w:lsdException w:name="Colorful Shading Accent 3" w:semiHidden="0" w:uiPriority="71" w:unhideWhenUsed="0"/>
+    <w:lsdException w:name="Colorful List Accent 3" w:semiHidden="0" w:uiPriority="72" w:unhideWhenUsed="0"/>
+    <w:lsdException w:name="Colorful Grid Accent 3" w:semiHidden="0" w:uiPriority="73" w:unhideWhenUsed="0"/>
+    <w:lsdException w:name="Light Shading Accent 4" w:semiHidden="0" w:uiPriority="60" w:unhideWhenUsed="0"/>
+    <w:lsdException w:name="Light List Accent 4" w:semiHidden="0" w:uiPriority="61" w:unhideWhenUsed="0"/>
+    <w:lsdException w:name="Light Grid Accent 4" w:semiHidden="0" w:uiPriority="62" w:unhideWhenUsed="0"/>
+    <w:lsdException w:name="Medium Shading 1 Accent 4" w:semiHidden="0" w:uiPriority="63" w:unhideWhenUsed="0"/>
+    <w:lsdException w:name="Medium Shading 2 Accent 4" w:semiHidden="0" w:uiPriority="64" w:unhideWhenUsed="0"/>
+    <w:lsdException w:name="Medium List 1 Accent 4" w:semiHidden="0" w:uiPriority="65" w:unhideWhenUsed="0"/>
+    <w:lsdException w:name="Medium List 2 Accent 4" w:semiHidden="0" w:uiPriority="66" w:unhideWhenUsed="0"/>
+    <w:lsdException w:name="Medium Grid 1 Accent 4" w:semiHidden="0" w:uiPriority="67" w:unhideWhenUsed="0"/>
+    <w:lsdException w:name="Medium Grid 2 Accent 4" w:semiHidden="0" w:uiPriority="68" w:unhideWhenUsed="0"/>
+    <w:lsdException w:name="Medium Grid 3 Accent 4" w:semiHidden="0" w:uiPriority="69" w:unhideWhenUsed="0"/>
+    <w:lsdException w:name="Dark List Accent 4" w:semiHidden="0" w:uiPriority="70" w:unhideWhenUsed="0"/>
+    <w:lsdException w:name="Colorful Shading Accent 4" w:semiHidden="0" w:uiPriority="71" w:unhideWhenUsed="0"/>
+    <w:lsdException w:name="Colorful List Accent 4" w:semiHidden="0" w:uiPriority="72" w:unhideWhenUsed="0"/>
+    <w:lsdException w:name="Colorful Grid Accent 4" w:semiHidden="0" w:uiPriority="73" w:unhideWhenUsed="0"/>
+    <w:lsdException w:name="Light Shading Accent 5" w:semiHidden="0" w:uiPriority="60" w:unhideWhenUsed="0"/>
+    <w:lsdException w:name="Light List Accent 5" w:semiHidden="0" w:uiPriority="61" w:unhideWhenUsed="0"/>
+    <w:lsdException w:name="Light Grid Accent 5" w:semiHidden="0" w:uiPriority="62" w:unhideWhenUsed="0"/>
+    <w:lsdException w:name="Medium Shading 1 Accent 5" w:semiHidden="0" w:uiPriority="63" w:unhideWhenUsed="0"/>
+    <w:lsdException w:name="Medium Shading 2 Accent 5" w:semiHidden="0" w:uiPriority="64" w:unhideWhenUsed="0"/>
+    <w:lsdException w:name="Medium List 1 Accent 5" w:semiHidden="0" w:uiPriority="65" w:unhideWhenUsed="0"/>
+    <w:lsdException w:name="Medium List 2 Accent 5" w:semiHidden="0" w:uiPriority="66" w:unhideWhenUsed="0"/>
+    <w:lsdException w:name="Medium Grid 1 Accent 5" w:semiHidden="0" w:uiPriority="67" w:unhideWhenUsed="0"/>
+    <w:lsdException w:name="Medium Grid 2 Accent 5" w:semiHidden="0" w:uiPriority="68" w:unhideWhenUsed="0"/>
+    <w:lsdException w:name="Medium Grid 3 Accent 5" w:semiHidden="0" w:uiPriority="69" w:unhideWhenUsed="0"/>
+    <w:lsdException w:name="Dark List Accent 5" w:semiHidden="0" w:uiPriority="70" w:unhideWhenUsed="0"/>
+    <w:lsdException w:name="Colorful Shading Accent 5" w:semiHidden="0" w:uiPriority="71" w:unhideWhenUsed="0"/>
+    <w:lsdException w:name="Colorful List Accent 5" w:semiHidden="0" w:uiPriority="72" w:unhideWhenUsed="0"/>
+    <w:lsdException w:name="Colorful Grid Accent 5" w:semiHidden="0" w:uiPriority="73" w:unhideWhenUsed="0"/>
+    <w:lsdException w:name="Light Shading Accent 6" w:semiHidden="0" w:uiPriority="60" w:unhideWhenUsed="0"/>
+    <w:lsdException w:name="Light List Accent 6" w:semiHidden="0" w:uiPriority="61" w:unhideWhenUsed="0"/>
+    <w:lsdException w:name="Light Grid Accent 6" w:semiHidden="0" w:uiPriority="62" w:unhideWhenUsed="0"/>
+    <w:lsdException w:name="Medium Shading 1 Accent 6" w:semiHidden="0" w:uiPriority="63" w:unhideWhenUsed="0"/>
+    <w:lsdException w:name="Medium Shading 2 Accent 6" w:semiHidden="0" w:uiPriority="64" w:unhideWhenUsed="0"/>
+    <w:lsdException w:name="Medium List 1 Accent 6" w:semiHidden="0" w:uiPriority="65" w:unhideWhenUsed="0"/>
+    <w:lsdException w:name="Medium List 2 Accent 6" w:semiHidden="0" w:uiPriority="66" w:unhideWhenUsed="0"/>
+    <w:lsdException w:name="Medium Grid 1 Accent 6" w:semiHidden="0" w:uiPriority="67" w:unhideWhenUsed="0"/>
+    <w:lsdException w:name="Medium Grid 2 Accent 6" w:semiHidden="0" w:uiPriority="68" w:unhideWhenUsed="0"/>
+    <w:lsdException w:name="Medium Grid 3 Accent 6" w:semiHidden="0" w:uiPriority="69" w:unhideWhenUsed="0"/>
+    <w:lsdException w:name="Dark List Accent 6" w:semiHidden="0" w:uiPriority="70" w:unhideWhenUsed="0"/>
+    <w:lsdException w:name="Colorful Shading Accent 6" w:semiHidden="0" w:uiPriority="71" w:unhideWhenUsed="0"/>
+    <w:lsdException w:name="Colorful List Accent 6" w:semiHidden="0" w:uiPriority="72" w:unhideWhenUsed="0"/>
+    <w:lsdException w:name="Colorful Grid Accent 6" w:semiHidden="0" w:uiPriority="73" w:unhideWhenUsed="0"/>
+    <w:lsdException w:name="Subtle Emphasis" w:semiHidden="0" w:uiPriority="19" w:unhideWhenUsed="0" w:qFormat="1"/>
+    <w:lsdException w:name="Intense Emphasis" w:semiHidden="0" w:uiPriority="21" w:unhideWhenUsed="0" w:qFormat="1"/>
+    <w:lsdException w:name="Subtle Reference" w:semiHidden="0" w:uiPriority="31" w:unhideWhenUsed="0" w:qFormat="1"/>
+    <w:lsdException w:name="Intense Reference" w:semiHidden="0" w:uiPriority="32" w:unhideWhenUsed="0" w:qFormat="1"/>
+    <w:lsdException w:name="Book Title" w:semiHidden="0" w:uiPriority="33" w:unhideWhenUsed="0" w:qFormat="1"/>
+    <w:lsdException w:name="Bibliography" w:uiPriority="37"/>
+    <w:lsdException w:name="TOC Heading" w:uiPriority="39" w:qFormat="1"/>
+  </w:latentStyles>
+  <w:style w:type="paragraph" w:default="1" w:styleId="Normal">
+    <w:name w:val="Normal"/>
+    <w:qFormat/>
+  </w:style>
+  <w:style w:type="paragraph" w:styleId="Ttulo1">
+    <w:name w:val="heading 1"/>
+    <w:basedOn w:val="Normal"/>
+    <w:next w:val="Normal"/>
+    <w:link w:val="Ttulo1Car"/>
+    <w:uiPriority w:val="9"/>
+    <w:qFormat/>
+    <w:rsid w:val="00297DD8"/>
+    <w:pPr>
+      <w:keepNext/>
+      <w:keepLines/>
+      <w:spacing w:before="240" w:after="0"/>
+      <w:outlineLvl w:val="0"/>
+    </w:pPr>
+    <w:rPr>
+      <w:rFonts w:asciiTheme="majorHAnsi" w:eastAsiaTheme="majorEastAsia" w:hAnsiTheme="majorHAnsi" w:cstheme="majorBidi"/>
+      <w:color w:val="2E74B5" w:themeColor="accent1" w:themeShade="BF"/>
+      <w:sz w:val="32"/>
+      <w:szCs w:val="32"/>
+    </w:rPr>
+  </w:style>
+  <w:style w:type="paragraph" w:styleId="Ttulo2">
+    <w:name w:val="heading 2"/>
+    <w:basedOn w:val="Normal"/>
+    <w:next w:val="Normal"/>
+    <w:link w:val="Ttulo2Car"/>
+    <w:uiPriority w:val="9"/>
+    <w:unhideWhenUsed/>
+    <w:qFormat/>
+    <w:rsid w:val="00297DD8"/>
+    <w:pPr>
+      <w:keepNext/>
+      <w:keepLines/>
+      <w:spacing w:before="40" w:after="0"/>
+      <w:outlineLvl w:val="1"/>
+    </w:pPr>
+    <w:rPr>
+      <w:rFonts w:asciiTheme="majorHAnsi" w:eastAsiaTheme="majorEastAsia" w:hAnsiTheme="majorHAnsi" w:cstheme="majorBidi"/>
+      <w:color w:val="2E74B5" w:themeColor="accent1" w:themeShade="BF"/>
+      <w:sz w:val="26"/>
+      <w:szCs w:val="26"/>
+    </w:rPr>
+  </w:style>
+  <w:style w:type="paragraph" w:styleId="Ttulo3">
+    <w:name w:val="heading 3"/>
+    <w:basedOn w:val="Normal"/>
+    <w:next w:val="Normal"/>
+    <w:link w:val="Ttulo3Car"/>
+    <w:uiPriority w:val="9"/>
+    <w:unhideWhenUsed/>
+    <w:qFormat/>
+    <w:rsid w:val="00297DD8"/>
+    <w:pPr>
+      <w:keepNext/>
+      <w:keepLines/>
+      <w:spacing w:before="40" w:after="0"/>
+      <w:outlineLvl w:val="2"/>
+    </w:pPr>
+    <w:rPr>
+      <w:rFonts w:asciiTheme="majorHAnsi" w:eastAsiaTheme="majorEastAsia" w:hAnsiTheme="majorHAnsi" w:cstheme="majorBidi"/>
+      <w:color w:val="1F4D78" w:themeColor="accent1" w:themeShade="7F"/>
+      <w:sz w:val="24"/>
+      <w:szCs w:val="24"/>
+    </w:rPr>
+  </w:style>
+  <w:style w:type="paragraph" w:styleId="Ttulo4">
+    <w:name w:val="heading 4"/>
+    <w:basedOn w:val="Normal"/>
+    <w:next w:val="Normal"/>
+    <w:link w:val="Ttulo4Car"/>
+    <w:uiPriority w:val="9"/>
+    <w:unhideWhenUsed/>
+    <w:qFormat/>
+    <w:rsid w:val="00297DD8"/>
+    <w:pPr>
+      <w:keepNext/>
+      <w:keepLines/>
+      <w:spacing w:before="40" w:after="0"/>
+      <w:outlineLvl w:val="3"/>
+    </w:pPr>
+    <w:rPr>
+      <w:rFonts w:asciiTheme="majorHAnsi" w:eastAsiaTheme="majorEastAsia" w:hAnsiTheme="majorHAnsi" w:cstheme="majorBidi"/>
+      <w:i/>
+      <w:iCs/>
+      <w:color w:val="2E74B5" w:themeColor="accent1" w:themeShade="BF"/>
+    </w:rPr>
+  </w:style>
+  <w:style w:type="character" w:default="1" w:styleId="Fuentedeprrafopredeter">
+    <w:name w:val="Default Paragraph Font"/>
+    <w:uiPriority w:val="1"/>
+    <w:semiHidden/>
+    <w:unhideWhenUsed/>
+  </w:style>
+  <w:style w:type="table" w:default="1" w:styleId="Tablanormal">
+    <w:name w:val="Normal Table"/>
+    <w:uiPriority w:val="99"/>
+    <w:semiHidden/>
+    <w:unhideWhenUsed/>
+    <w:tblPr>
+      <w:tblInd w:w="0" w:type="dxa"/>
+      <w:tblCellMar>
+        <w:top w:w="0" w:type="dxa"/>
+        <w:left w:w="108" w:type="dxa"/>
+        <w:bottom w:w="0" w:type="dxa"/>
+        <w:right w:w="108" w:type="dxa"/>
+      </w:tblCellMar>
+    </w:tblPr>
+  </w:style>
+  <w:style w:type="numbering" w:default="1" w:styleId="Sinlista">
+    <w:name w:val="No List"/>
+    <w:uiPriority w:val="99"/>
+    <w:semiHidden/>
+    <w:unhideWhenUsed/>
+  </w:style>
+  <w:style w:type="paragraph" w:styleId="Ttulo">
+    <w:name w:val="Title"/>
+    <w:basedOn w:val="Normal"/>
+    <w:next w:val="Normal"/>
+    <w:link w:val="TtuloCar"/>
+    <w:uiPriority w:val="10"/>
+    <w:qFormat/>
+    <w:rsid w:val="00297DD8"/>
+    <w:pPr>
+      <w:spacing w:after="0" w:line="240" w:lineRule="auto"/>
+      <w:contextualSpacing/>
+    </w:pPr>
+    <w:rPr>
+      <w:rFonts w:asciiTheme="majorHAnsi" w:eastAsiaTheme="majorEastAsia" w:hAnsiTheme="majorHAnsi" w:cstheme="majorBidi"/>
+      <w:spacing w:val="-10"/>
+      <w:kern w:val="28"/>
+      <w:sz w:val="56"/>
+      <w:szCs w:val="56"/>
+    </w:rPr>
+  </w:style>
+  <w:style w:type="character" w:customStyle="1" w:styleId="TtuloCar">
+    <w:name w:val="Título Car"/>
+    <w:basedOn w:val="Fuentedeprrafopredeter"/>
+    <w:link w:val="Ttulo"/>
+    <w:uiPriority w:val="10"/>
+    <w:rsid w:val="00297DD8"/>
+    <w:rPr>
+      <w:rFonts w:asciiTheme="majorHAnsi" w:eastAsiaTheme="majorEastAsia" w:hAnsiTheme="majorHAnsi" w:cstheme="majorBidi"/>
+      <w:spacing w:val="-10"/>
+      <w:kern w:val="28"/>
+      <w:sz w:val="56"/>
+      <w:szCs w:val="56"/>
+    </w:rPr>
+  </w:style>
+  <w:style w:type="character" w:customStyle="1" w:styleId="Ttulo1Car">
+    <w:name w:val="Título 1 Car"/>
+    <w:basedOn w:val="Fuentedeprrafopredeter"/>
+    <w:link w:val="Ttulo1"/>
+    <w:uiPriority w:val="9"/>
+    <w:rsid w:val="00297DD8"/>
+    <w:rPr>
+      <w:rFonts w:asciiTheme="majorHAnsi" w:eastAsiaTheme="majorEastAsia" w:hAnsiTheme="majorHAnsi" w:cstheme="majorBidi"/>
+      <w:color w:val="2E74B5" w:themeColor="accent1" w:themeShade="BF"/>
+      <w:sz w:val="32"/>
+      <w:szCs w:val="32"/>
+    </w:rPr>
+  </w:style>
+  <w:style w:type="character" w:customStyle="1" w:styleId="Ttulo2Car">
+    <w:name w:val="Título 2 Car"/>
+    <w:basedOn w:val="Fuentedeprrafopredeter"/>
+    <w:link w:val="Ttulo2"/>
+    <w:uiPriority w:val="9"/>
+    <w:rsid w:val="00297DD8"/>
+    <w:rPr>
+      <w:rFonts w:asciiTheme="majorHAnsi" w:eastAsiaTheme="majorEastAsia" w:hAnsiTheme="majorHAnsi" w:cstheme="majorBidi"/>
+      <w:color w:val="2E74B5" w:themeColor="accent1" w:themeShade="BF"/>
+      <w:sz w:val="26"/>
+      <w:szCs w:val="26"/>
+    </w:rPr>
+  </w:style>
+  <w:style w:type="character" w:customStyle="1" w:styleId="Ttulo3Car">
+    <w:name w:val="Título 3 Car"/>
+    <w:basedOn w:val="Fuentedeprrafopredeter"/>
+    <w:link w:val="Ttulo3"/>
+    <w:uiPriority w:val="9"/>
+    <w:rsid w:val="00297DD8"/>
+    <w:rPr>
+      <w:rFonts w:asciiTheme="majorHAnsi" w:eastAsiaTheme="majorEastAsia" w:hAnsiTheme="majorHAnsi" w:cstheme="majorBidi"/>
+      <w:color w:val="1F4D78" w:themeColor="accent1" w:themeShade="7F"/>
+      <w:sz w:val="24"/>
+      <w:szCs w:val="24"/>
+    </w:rPr>
+  </w:style>
+  <w:style w:type="character" w:customStyle="1" w:styleId="Ttulo4Car">
+    <w:name w:val="Título 4 Car"/>
+    <w:basedOn w:val="Fuentedeprrafopredeter"/>
+    <w:link w:val="Ttulo4"/>
+    <w:uiPriority w:val="9"/>
+    <w:rsid w:val="00297DD8"/>
+    <w:rPr>
+      <w:rFonts w:asciiTheme="majorHAnsi" w:eastAsiaTheme="majorEastAsia" w:hAnsiTheme="majorHAnsi" w:cstheme="majorBidi"/>
+      <w:i/>
+      <w:iCs/>
+      <w:color w:val="2E74B5" w:themeColor="accent1" w:themeShade="BF"/>
+    </w:rPr>
+  </w:style>
+  <w:style w:type="paragraph" w:styleId="Prrafodelista">
+    <w:name w:val="List Paragraph"/>
+    <w:basedOn w:val="Normal"/>
+    <w:uiPriority w:val="34"/>
+    <w:qFormat/>
+    <w:rsid w:val="0008373C"/>
+    <w:pPr>
+      <w:ind w:left="720"/>
+      <w:contextualSpacing/>
+    </w:pPr>
+  </w:style>
+  <w:style w:type="character" w:customStyle="1" w:styleId="apple-converted-space">
+    <w:name w:val="apple-converted-space"/>
+    <w:basedOn w:val="Fuentedeprrafopredeter"/>
+    <w:rsid w:val="001477B7"/>
+  </w:style>
+  <w:style w:type="character" w:styleId="Hipervnculo">
+    <w:name w:val="Hyperlink"/>
+    <w:basedOn w:val="Fuentedeprrafopredeter"/>
     <w:uiPriority w:val="99"/>
     <w:semiHidden/>
     <w:unhideWhenUsed/>
@@ -1349,7 +1663,7 @@
     </a:clrScheme>
     <a:fontScheme name="Office">
       <a:majorFont>
-        <a:latin typeface="Calibri Light" panose="020F0302020204030204"/>
+        <a:latin typeface="Calibri Light"/>
         <a:ea typeface=""/>
         <a:cs typeface=""/>
         <a:font script="Jpan" typeface="ＭＳ ゴシック"/>
@@ -1384,7 +1698,7 @@
         <a:font script="Geor" typeface="Sylfaen"/>
       </a:majorFont>
       <a:minorFont>
-        <a:latin typeface="Calibri" panose="020F0502020204030204"/>
+        <a:latin typeface="Calibri"/>
         <a:ea typeface=""/>
         <a:cs typeface=""/>
         <a:font script="Jpan" typeface="ＭＳ 明朝"/>
@@ -1561,7 +1875,7 @@
   <a:extraClrSchemeLst/>
   <a:extLst>
     <a:ext uri="{05A4C25C-085E-4340-85A3-A5531E510DB2}">
-      <thm15:themeFamily xmlns:thm15="http://schemas.microsoft.com/office/thememl/2012/main" name="Office Theme" id="{62F939B6-93AF-4DB8-9C6B-D6C7DFDC589F}" vid="{4A3C46E8-61CC-4603-A589-7422A47A8E4A}"/>
+      <thm15:themeFamily xmlns:thm15="http://schemas.microsoft.com/office/thememl/2012/main" xmlns="" name="Office Theme" id="{62F939B6-93AF-4DB8-9C6B-D6C7DFDC589F}" vid="{4A3C46E8-61CC-4603-A589-7422A47A8E4A}"/>
     </a:ext>
   </a:extLst>
 </a:theme>
@@ -1572,7 +1886,7 @@
 </file>
 
 <file path=customXml/itemProps1.xml><?xml version="1.0" encoding="utf-8"?>
-<ds:datastoreItem xmlns:ds="http://schemas.openxmlformats.org/officeDocument/2006/customXml" ds:itemID="{9066333C-E2D6-4440-B7D8-10FC43BE6481}">
+<ds:datastoreItem xmlns:ds="http://schemas.openxmlformats.org/officeDocument/2006/customXml" ds:itemID="{2D97D46A-CF7A-5F46-8329-422ADA091253}">
   <ds:schemaRefs>
     <ds:schemaRef ds:uri="http://schemas.openxmlformats.org/officeDocument/2006/bibliography"/>
   </ds:schemaRefs>

</xml_diff>